<commit_message>
Doctor Use-Cases Diagram: Full explanation and details of use-cases are inside SAD document.
</commit_message>
<xml_diff>
--- a/SAD - Software Arcitecture Document/Software Architecture Document - SAD.docx
+++ b/SAD - Software Arcitecture Document/Software Architecture Document - SAD.docx
@@ -11,8 +11,6 @@
           <w:szCs w:val="36"/>
         </w:rPr>
       </w:pPr>
-      <w:bookmarkStart w:id="0" w:name="_GoBack"/>
-      <w:bookmarkEnd w:id="0"/>
       <w:r>
         <w:rPr>
           <w:b/>
@@ -42,13 +40,16 @@
     </w:p>
     <w:p/>
     <w:p>
+      <w:pPr>
+        <w:jc w:val="center"/>
+      </w:pPr>
       <w:r>
         <w:rPr>
           <w:noProof/>
         </w:rPr>
         <w:drawing>
-          <wp:inline distT="114300" distB="114300" distL="114300" distR="114300" wp14:anchorId="43C2658D" wp14:editId="13BEAA0B">
-            <wp:extent cx="5731200" cy="2527300"/>
+          <wp:inline distT="114300" distB="114300" distL="114300" distR="114300" wp14:anchorId="43C2658D" wp14:editId="0434BA59">
+            <wp:extent cx="4543425" cy="2003524"/>
             <wp:effectExtent l="0" t="0" r="0" b="0"/>
             <wp:docPr id="4" name="image1.jpg"/>
             <wp:cNvGraphicFramePr/>
@@ -69,7 +70,7 @@
                   <pic:spPr>
                     <a:xfrm>
                       <a:off x="0" y="0"/>
-                      <a:ext cx="5731200" cy="2527300"/>
+                      <a:ext cx="4549485" cy="2006196"/>
                     </a:xfrm>
                     <a:prstGeom prst="rect">
                       <a:avLst/>
@@ -85,8 +86,6 @@
     </w:p>
     <w:p/>
     <w:p/>
-    <w:p/>
-    <w:p/>
     <w:p>
       <w:pPr>
         <w:rPr>
@@ -111,6 +110,8 @@
       </w:r>
     </w:p>
     <w:p/>
+    <w:p/>
+    <w:p/>
     <w:p>
       <w:pPr>
         <w:rPr>
@@ -209,6 +210,16 @@
     </w:p>
     <w:p>
       <w:pPr>
+        <w:ind w:left="720"/>
+        <w:jc w:val="both"/>
+        <w:rPr>
+          <w:sz w:val="24"/>
+          <w:szCs w:val="24"/>
+        </w:rPr>
+      </w:pPr>
+    </w:p>
+    <w:p>
+      <w:pPr>
         <w:numPr>
           <w:ilvl w:val="0"/>
           <w:numId w:val="2"/>
@@ -289,6 +300,16 @@
     </w:p>
     <w:p>
       <w:pPr>
+        <w:ind w:left="1440"/>
+        <w:jc w:val="both"/>
+        <w:rPr>
+          <w:sz w:val="24"/>
+          <w:szCs w:val="24"/>
+        </w:rPr>
+      </w:pPr>
+    </w:p>
+    <w:p>
+      <w:pPr>
         <w:numPr>
           <w:ilvl w:val="0"/>
           <w:numId w:val="2"/>
@@ -384,23 +405,21 @@
           <w:sz w:val="24"/>
           <w:szCs w:val="24"/>
         </w:rPr>
-        <w:t xml:space="preserve">Show QR Code for </w:t>
-      </w:r>
-      <w:proofErr w:type="spellStart"/>
-      <w:r>
-        <w:rPr>
-          <w:sz w:val="24"/>
-          <w:szCs w:val="24"/>
-        </w:rPr>
-        <w:t>Covid</w:t>
-      </w:r>
-      <w:proofErr w:type="spellEnd"/>
-      <w:r>
-        <w:rPr>
-          <w:sz w:val="24"/>
-          <w:szCs w:val="24"/>
-        </w:rPr>
-        <w:t xml:space="preserve"> Information</w:t>
+        <w:t>Show QR Code for Covid Information</w:t>
+      </w:r>
+      <w:r>
+        <w:rPr>
+          <w:sz w:val="24"/>
+          <w:szCs w:val="24"/>
+        </w:rPr>
+        <w:t xml:space="preserve"> </w:t>
+      </w:r>
+      <w:r>
+        <w:rPr>
+          <w:sz w:val="24"/>
+          <w:szCs w:val="24"/>
+        </w:rPr>
+        <w:t>Use-Case</w:t>
       </w:r>
     </w:p>
     <w:p>
@@ -422,6 +441,29 @@
         </w:rPr>
         <w:t>Check Contact Tracing</w:t>
       </w:r>
+      <w:r>
+        <w:rPr>
+          <w:sz w:val="24"/>
+          <w:szCs w:val="24"/>
+        </w:rPr>
+        <w:t xml:space="preserve"> </w:t>
+      </w:r>
+      <w:r>
+        <w:rPr>
+          <w:sz w:val="24"/>
+          <w:szCs w:val="24"/>
+        </w:rPr>
+        <w:t>Use-Case</w:t>
+      </w:r>
+    </w:p>
+    <w:p>
+      <w:pPr>
+        <w:jc w:val="both"/>
+        <w:rPr>
+          <w:sz w:val="24"/>
+          <w:szCs w:val="24"/>
+        </w:rPr>
+      </w:pPr>
     </w:p>
     <w:p>
       <w:pPr>
@@ -462,6 +504,20 @@
         </w:rPr>
         <w:t>Manage user accounts</w:t>
       </w:r>
+      <w:r>
+        <w:rPr>
+          <w:sz w:val="24"/>
+          <w:szCs w:val="24"/>
+        </w:rPr>
+        <w:t xml:space="preserve"> </w:t>
+      </w:r>
+      <w:r>
+        <w:rPr>
+          <w:sz w:val="24"/>
+          <w:szCs w:val="24"/>
+        </w:rPr>
+        <w:t>Use-Case</w:t>
+      </w:r>
     </w:p>
     <w:p>
       <w:pPr>
@@ -482,6 +538,30 @@
         </w:rPr>
         <w:t>Assign Doctors to Patients</w:t>
       </w:r>
+      <w:r>
+        <w:rPr>
+          <w:sz w:val="24"/>
+          <w:szCs w:val="24"/>
+        </w:rPr>
+        <w:t xml:space="preserve"> </w:t>
+      </w:r>
+      <w:r>
+        <w:rPr>
+          <w:sz w:val="24"/>
+          <w:szCs w:val="24"/>
+        </w:rPr>
+        <w:t>Use-Case</w:t>
+      </w:r>
+    </w:p>
+    <w:p>
+      <w:pPr>
+        <w:ind w:left="1440"/>
+        <w:jc w:val="both"/>
+        <w:rPr>
+          <w:sz w:val="24"/>
+          <w:szCs w:val="24"/>
+        </w:rPr>
+      </w:pPr>
     </w:p>
     <w:p>
       <w:pPr>
@@ -500,7 +580,124 @@
           <w:sz w:val="24"/>
           <w:szCs w:val="24"/>
         </w:rPr>
-        <w:t>External Libraries</w:t>
+        <w:t xml:space="preserve">The </w:t>
+      </w:r>
+      <w:r>
+        <w:rPr>
+          <w:sz w:val="24"/>
+          <w:szCs w:val="24"/>
+        </w:rPr>
+        <w:t>Doctor</w:t>
+      </w:r>
+      <w:r>
+        <w:rPr>
+          <w:sz w:val="24"/>
+          <w:szCs w:val="24"/>
+        </w:rPr>
+        <w:t xml:space="preserve"> Use-Cases Diagrams</w:t>
+      </w:r>
+    </w:p>
+    <w:p>
+      <w:pPr>
+        <w:numPr>
+          <w:ilvl w:val="1"/>
+          <w:numId w:val="2"/>
+        </w:numPr>
+        <w:jc w:val="both"/>
+        <w:rPr>
+          <w:sz w:val="24"/>
+          <w:szCs w:val="24"/>
+        </w:rPr>
+      </w:pPr>
+      <w:r>
+        <w:rPr>
+          <w:sz w:val="24"/>
+          <w:szCs w:val="24"/>
+        </w:rPr>
+        <w:t>Monitor Patient Health Status</w:t>
+      </w:r>
+      <w:r>
+        <w:rPr>
+          <w:sz w:val="24"/>
+          <w:szCs w:val="24"/>
+        </w:rPr>
+        <w:t xml:space="preserve"> </w:t>
+      </w:r>
+      <w:r>
+        <w:rPr>
+          <w:sz w:val="24"/>
+          <w:szCs w:val="24"/>
+        </w:rPr>
+        <w:t>Use-Case</w:t>
+      </w:r>
+    </w:p>
+    <w:p>
+      <w:pPr>
+        <w:numPr>
+          <w:ilvl w:val="1"/>
+          <w:numId w:val="2"/>
+        </w:numPr>
+        <w:jc w:val="both"/>
+        <w:rPr>
+          <w:sz w:val="24"/>
+          <w:szCs w:val="24"/>
+        </w:rPr>
+      </w:pPr>
+      <w:r>
+        <w:rPr>
+          <w:sz w:val="24"/>
+          <w:szCs w:val="24"/>
+        </w:rPr>
+        <w:lastRenderedPageBreak/>
+        <w:t>Arrange Patient Appointment</w:t>
+      </w:r>
+      <w:r>
+        <w:rPr>
+          <w:sz w:val="24"/>
+          <w:szCs w:val="24"/>
+        </w:rPr>
+        <w:t xml:space="preserve"> </w:t>
+      </w:r>
+      <w:r>
+        <w:rPr>
+          <w:sz w:val="24"/>
+          <w:szCs w:val="24"/>
+        </w:rPr>
+        <w:t>Use-Case</w:t>
+      </w:r>
+    </w:p>
+    <w:p>
+      <w:pPr>
+        <w:numPr>
+          <w:ilvl w:val="1"/>
+          <w:numId w:val="2"/>
+        </w:numPr>
+        <w:jc w:val="both"/>
+        <w:rPr>
+          <w:sz w:val="24"/>
+          <w:szCs w:val="24"/>
+        </w:rPr>
+      </w:pPr>
+      <w:r>
+        <w:rPr>
+          <w:sz w:val="24"/>
+          <w:szCs w:val="24"/>
+        </w:rPr>
+        <w:t>Contact Patient</w:t>
+      </w:r>
+      <w:r>
+        <w:rPr>
+          <w:sz w:val="24"/>
+          <w:szCs w:val="24"/>
+        </w:rPr>
+        <w:t xml:space="preserve"> </w:t>
+      </w:r>
+      <w:r>
+        <w:rPr>
+          <w:sz w:val="24"/>
+          <w:szCs w:val="24"/>
+        </w:rPr>
+        <w:t>Use-Case</w:t>
       </w:r>
     </w:p>
     <w:p>
@@ -520,6 +717,26 @@
           <w:sz w:val="24"/>
           <w:szCs w:val="24"/>
         </w:rPr>
+        <w:t>External Libraries</w:t>
+      </w:r>
+    </w:p>
+    <w:p>
+      <w:pPr>
+        <w:numPr>
+          <w:ilvl w:val="0"/>
+          <w:numId w:val="2"/>
+        </w:numPr>
+        <w:jc w:val="both"/>
+        <w:rPr>
+          <w:sz w:val="24"/>
+          <w:szCs w:val="24"/>
+        </w:rPr>
+      </w:pPr>
+      <w:r>
+        <w:rPr>
+          <w:sz w:val="24"/>
+          <w:szCs w:val="24"/>
+        </w:rPr>
         <w:t>Database</w:t>
       </w:r>
     </w:p>
@@ -574,13 +791,6 @@
     <w:p/>
     <w:p/>
     <w:p/>
-    <w:p/>
-    <w:p/>
-    <w:p/>
-    <w:p/>
-    <w:p/>
-    <w:p/>
-    <w:p/>
     <w:p>
       <w:pPr>
         <w:rPr>
@@ -589,12 +799,23 @@
           <w:szCs w:val="28"/>
         </w:rPr>
       </w:pPr>
-      <w:r>
+    </w:p>
+    <w:p>
+      <w:pPr>
         <w:rPr>
           <w:b/>
           <w:sz w:val="28"/>
           <w:szCs w:val="28"/>
         </w:rPr>
+      </w:pPr>
+      <w:bookmarkStart w:id="0" w:name="_GoBack"/>
+      <w:bookmarkEnd w:id="0"/>
+      <w:r>
+        <w:rPr>
+          <w:b/>
+          <w:sz w:val="28"/>
+          <w:szCs w:val="28"/>
+        </w:rPr>
         <w:lastRenderedPageBreak/>
         <w:t>Introduction:</w:t>
       </w:r>
@@ -669,15 +890,7 @@
         <w:jc w:val="both"/>
       </w:pPr>
       <w:r>
-        <w:t xml:space="preserve">The following represent the Domain Model of the </w:t>
-      </w:r>
-      <w:proofErr w:type="spellStart"/>
-      <w:r>
-        <w:t>Covid</w:t>
-      </w:r>
-      <w:proofErr w:type="spellEnd"/>
-      <w:r>
-        <w:t xml:space="preserve"> Tracking System under design.</w:t>
+        <w:t>The following represent the Domain Model of the Covid Tracking System under design.</w:t>
       </w:r>
     </w:p>
     <w:p>
@@ -796,10 +1009,7 @@
         <w:t>Administrator:</w:t>
       </w:r>
       <w:r>
-        <w:t xml:space="preserve"> This represents the state and functionalities needed to manag</w:t>
-      </w:r>
-      <w:r>
-        <w:t>e the system and perform some system functionalities.</w:t>
+        <w:t xml:space="preserve"> This represents the state and functionalities needed to manage the system and perform some system functionalities.</w:t>
       </w:r>
     </w:p>
     <w:p>
@@ -835,10 +1045,7 @@
         <w:t>Medical Doctor:</w:t>
       </w:r>
       <w:r>
-        <w:t xml:space="preserve"> This represents the state and functionalities of doct</w:t>
-      </w:r>
-      <w:r>
-        <w:t>ors who perform the health services and checkups and medical appointments with requesting patients.</w:t>
+        <w:t xml:space="preserve"> This represents the state and functionalities of doctors who perform the health services and checkups and medical appointments with requesting patients.</w:t>
       </w:r>
     </w:p>
     <w:p>
@@ -871,13 +1078,7 @@
         <w:rPr>
           <w:b/>
         </w:rPr>
-        <w:t>Im</w:t>
-      </w:r>
-      <w:r>
-        <w:rPr>
-          <w:b/>
-        </w:rPr>
-        <w:t>migration Officer:</w:t>
+        <w:t>Immigration Officer:</w:t>
       </w:r>
       <w:r>
         <w:t xml:space="preserve"> This represents the state and functionalities performed by an immigration officer to monitor the health status and track patients.</w:t>
@@ -899,10 +1100,7 @@
         <w:t>Medical Communication:</w:t>
       </w:r>
       <w:r>
-        <w:t xml:space="preserve"> This represents the state and functionalities needed to satisfy any communication b</w:t>
-      </w:r>
-      <w:r>
-        <w:t>etween system users; for appointments, status update requests, tracking etc.</w:t>
+        <w:t xml:space="preserve"> This represents the state and functionalities needed to satisfy any communication between system users; for appointments, status update requests, tracking etc.</w:t>
       </w:r>
     </w:p>
     <w:p>
@@ -1106,15 +1304,7 @@
         <w:jc w:val="both"/>
       </w:pPr>
       <w:r>
-        <w:t xml:space="preserve">The following represent the Component Diagram of the </w:t>
-      </w:r>
-      <w:proofErr w:type="spellStart"/>
-      <w:r>
-        <w:t>Covid</w:t>
-      </w:r>
-      <w:proofErr w:type="spellEnd"/>
-      <w:r>
-        <w:t xml:space="preserve"> Tracking System under design.</w:t>
+        <w:t>The following represent the Component Diagram of the Covid Tracking System under design.</w:t>
       </w:r>
     </w:p>
     <w:p>
@@ -1215,10 +1405,7 @@
         <w:t xml:space="preserve">System User Login: </w:t>
       </w:r>
       <w:r>
-        <w:t>This is a UI compo</w:t>
-      </w:r>
-      <w:r>
-        <w:t>nent for handling the front-end components needed for logging the system users into the system.</w:t>
+        <w:t>This is a UI component for handling the front-end components needed for logging the system users into the system.</w:t>
       </w:r>
     </w:p>
     <w:p>
@@ -1236,10 +1423,7 @@
         <w:t>Status Dashboard:</w:t>
       </w:r>
       <w:r>
-        <w:t xml:space="preserve"> This is a UI component for handling the front-end components needed to show information and graphs of the health status and appointment reques</w:t>
-      </w:r>
-      <w:r>
-        <w:t>ts in the system.</w:t>
+        <w:t xml:space="preserve"> This is a UI component for handling the front-end components needed to show information and graphs of the health status and appointment requests in the system.</w:t>
       </w:r>
     </w:p>
     <w:p>
@@ -1275,10 +1459,7 @@
         <w:t>User Account Management:</w:t>
       </w:r>
       <w:r>
-        <w:t xml:space="preserve"> This is a domain component for handling the various processes ne</w:t>
-      </w:r>
-      <w:r>
-        <w:t>eded to manage the user-accounts; login, logout, signup, change password etc.</w:t>
+        <w:t xml:space="preserve"> This is a domain component for handling the various processes needed to manage the user-accounts; login, logout, signup, change password etc.</w:t>
       </w:r>
     </w:p>
     <w:p>
@@ -1311,13 +1492,7 @@
         <w:rPr>
           <w:b/>
         </w:rPr>
-        <w:t>Medical Appoi</w:t>
-      </w:r>
-      <w:r>
-        <w:rPr>
-          <w:b/>
-        </w:rPr>
-        <w:t>ntments:</w:t>
+        <w:t>Medical Appointments:</w:t>
       </w:r>
       <w:r>
         <w:t xml:space="preserve"> This is a domain component for handling appointments; schedule, cancel, modify, between patients and available doctors in the system.</w:t>
@@ -1374,10 +1549,7 @@
         <w:t>Database Persistence:</w:t>
       </w:r>
       <w:r>
-        <w:t xml:space="preserve"> This is an infrastructure component needed to persist all data collected and required by several func</w:t>
-      </w:r>
-      <w:r>
-        <w:t>tionalities in the system.</w:t>
+        <w:t xml:space="preserve"> This is an infrastructure component needed to persist all data collected and required by several functionalities in the system.</w:t>
       </w:r>
     </w:p>
     <w:p>
@@ -1414,10 +1586,7 @@
         <w:t>External Services API:</w:t>
       </w:r>
       <w:r>
-        <w:t xml:space="preserve"> This is an infrastructure component needed to prov</w:t>
-      </w:r>
-      <w:r>
-        <w:t>ide a gateway of services for external systems.</w:t>
+        <w:t xml:space="preserve"> This is an infrastructure component needed to provide a gateway of services for external systems.</w:t>
       </w:r>
     </w:p>
     <w:p>
@@ -1667,15 +1836,7 @@
         <w:jc w:val="both"/>
       </w:pPr>
       <w:r>
-        <w:t xml:space="preserve">The following diagrams represent the several Use-Case Diagrams of the </w:t>
-      </w:r>
-      <w:proofErr w:type="spellStart"/>
-      <w:r>
-        <w:t>Covid</w:t>
-      </w:r>
-      <w:proofErr w:type="spellEnd"/>
-      <w:r>
-        <w:t xml:space="preserve"> Tracking System under design.</w:t>
+        <w:t>The following diagrams represent the several Use-Case Diagrams of the Covid Tracking System under design.</w:t>
       </w:r>
     </w:p>
     <w:p>
@@ -1821,10 +1982,7 @@
         <w:t>Actors:</w:t>
       </w:r>
       <w:r>
-        <w:t xml:space="preserve"> </w:t>
-      </w:r>
-      <w:r>
-        <w:t>A User in the system; this could be administrator, patient, medical doctor, health official or immigration officer.</w:t>
+        <w:t xml:space="preserve"> A User in the system; this could be administrator, patient, medical doctor, health official or immigration officer.</w:t>
       </w:r>
     </w:p>
     <w:p>
@@ -1887,10 +2045,7 @@
         <w:jc w:val="both"/>
       </w:pPr>
       <w:r>
-        <w:t>User is</w:t>
-      </w:r>
-      <w:r>
-        <w:t xml:space="preserve"> granted an account with access to sign-in and use other use-cases in the system depending on his Account-Type.</w:t>
+        <w:t>User is granted an account with access to sign-in and use other use-cases in the system depending on his Account-Type.</w:t>
       </w:r>
     </w:p>
     <w:p>
@@ -1938,10 +2093,7 @@
         <w:t xml:space="preserve">Main Success Flow Scenario: </w:t>
       </w:r>
       <w:r>
-        <w:t>User clicks button, enters</w:t>
-      </w:r>
-      <w:r>
-        <w:t xml:space="preserve"> valid information. Then, information gets validated by Database and then granted access. Message: Success Signup is displayed.</w:t>
+        <w:t>User clicks button, enters valid information. Then, information gets validated by Database and then granted access. Message: Success Signup is displayed.</w:t>
       </w:r>
     </w:p>
     <w:p>
@@ -1960,10 +2112,7 @@
         <w:t xml:space="preserve">Alternative Flow Scenario: </w:t>
       </w:r>
       <w:r>
-        <w:t>User clicks button, enters invalid information. Then Database can not validate the data and proceeds</w:t>
-      </w:r>
-      <w:r>
-        <w:t xml:space="preserve"> to send error and Message: Unsuccessful Sign-up.</w:t>
+        <w:t>User clicks button, enters invalid information. Then Database can not validate the data and proceeds to send error and Message: Unsuccessful Sign-up.</w:t>
       </w:r>
     </w:p>
     <w:p>
@@ -2143,10 +2292,7 @@
         <w:t xml:space="preserve">Alternative Flow Scenario: </w:t>
       </w:r>
       <w:r>
-        <w:t xml:space="preserve">User clicks button, enters invalid </w:t>
-      </w:r>
-      <w:r>
-        <w:t>information. Then Database can not validate the data and proceeds to send error and Message: Unsuccessful Logging.</w:t>
+        <w:t>User clicks button, enters invalid information. Then Database can not validate the data and proceeds to send error and Message: Unsuccessful Logging.</w:t>
       </w:r>
     </w:p>
     <w:p>
@@ -2192,10 +2338,7 @@
         <w:t>Actors:</w:t>
       </w:r>
       <w:r>
-        <w:t xml:space="preserve"> User in the system; this could be administrator, patient, medical doctor, he</w:t>
-      </w:r>
-      <w:r>
-        <w:t>alth official or immigration officer.</w:t>
+        <w:t xml:space="preserve"> User in the system; this could be administrator, patient, medical doctor, health official or immigration officer.</w:t>
       </w:r>
     </w:p>
     <w:p>
@@ -2287,13 +2430,7 @@
         <w:rPr>
           <w:b/>
         </w:rPr>
-        <w:t>Triggers</w:t>
-      </w:r>
-      <w:r>
-        <w:rPr>
-          <w:b/>
-        </w:rPr>
-        <w:t xml:space="preserve">: </w:t>
+        <w:t xml:space="preserve">Triggers: </w:t>
       </w:r>
     </w:p>
     <w:p>
@@ -2335,15 +2472,7 @@
           <w:sz w:val="28"/>
           <w:szCs w:val="28"/>
         </w:rPr>
-        <w:t>Use-Cases for</w:t>
-      </w:r>
-      <w:r>
-        <w:rPr>
-          <w:b/>
-          <w:sz w:val="28"/>
-          <w:szCs w:val="28"/>
-        </w:rPr>
-        <w:t xml:space="preserve"> Patient:</w:t>
+        <w:t>Use-Cases for Patient:</w:t>
       </w:r>
     </w:p>
     <w:p>
@@ -2598,14 +2727,7 @@
           <w:sz w:val="24"/>
           <w:szCs w:val="24"/>
         </w:rPr>
-        <w:t>This Use Case is triggered when a Patient clicks on the Update Health Status button and fills in the form to be submitted and persis</w:t>
-      </w:r>
-      <w:r>
-        <w:rPr>
-          <w:sz w:val="24"/>
-          <w:szCs w:val="24"/>
-        </w:rPr>
-        <w:t>ted.</w:t>
+        <w:t>This Use Case is triggered when a Patient clicks on the Update Health Status button and fills in the form to be submitted and persisted.</w:t>
       </w:r>
     </w:p>
     <w:p>
@@ -2688,14 +2810,7 @@
           <w:sz w:val="24"/>
           <w:szCs w:val="24"/>
         </w:rPr>
-        <w:t>clicks button, enters invalid info</w:t>
-      </w:r>
-      <w:r>
-        <w:rPr>
-          <w:sz w:val="24"/>
-          <w:szCs w:val="24"/>
-        </w:rPr>
-        <w:t>rmation. Then Database can not accept the data and proceeds to send an error and a message for Unsuccessful Health Update.</w:t>
+        <w:t>clicks button, enters invalid information. Then Database can not accept the data and proceeds to send an error and a message for Unsuccessful Health Update.</w:t>
       </w:r>
     </w:p>
     <w:p>
@@ -2745,25 +2860,7 @@
           <w:sz w:val="24"/>
           <w:szCs w:val="24"/>
         </w:rPr>
-        <w:t xml:space="preserve"> Patients can contact their assigned doctor regarding </w:t>
-      </w:r>
-      <w:proofErr w:type="spellStart"/>
-      <w:r>
-        <w:rPr>
-          <w:color w:val="0000FF"/>
-          <w:sz w:val="24"/>
-          <w:szCs w:val="24"/>
-        </w:rPr>
-        <w:t>covid</w:t>
-      </w:r>
-      <w:proofErr w:type="spellEnd"/>
-      <w:r>
-        <w:rPr>
-          <w:color w:val="0000FF"/>
-          <w:sz w:val="24"/>
-          <w:szCs w:val="24"/>
-        </w:rPr>
-        <w:t xml:space="preserve"> health updates or issues.</w:t>
+        <w:t xml:space="preserve"> Patients can contact their assigned doctor regarding covid health updates or issues.</w:t>
       </w:r>
     </w:p>
     <w:p>
@@ -2787,14 +2884,7 @@
           <w:sz w:val="24"/>
           <w:szCs w:val="24"/>
         </w:rPr>
-        <w:t xml:space="preserve"> Patients as users of the sys</w:t>
-      </w:r>
-      <w:r>
-        <w:rPr>
-          <w:sz w:val="24"/>
-          <w:szCs w:val="24"/>
-        </w:rPr>
-        <w:t>tem. Doctors as secondary actors.</w:t>
+        <w:t xml:space="preserve"> Patients as users of the system. Doctors as secondary actors.</w:t>
       </w:r>
     </w:p>
     <w:p>
@@ -2958,14 +3048,7 @@
           <w:sz w:val="24"/>
           <w:szCs w:val="24"/>
         </w:rPr>
-        <w:t>This Use Case is triggered when a Patient clicks on the Contact Doctor button and fills in the request form (message bod</w:t>
-      </w:r>
-      <w:r>
-        <w:rPr>
-          <w:sz w:val="24"/>
-          <w:szCs w:val="24"/>
-        </w:rPr>
-        <w:t>y) to be sent to the doctor.</w:t>
+        <w:t>This Use Case is triggered when a Patient clicks on the Contact Doctor button and fills in the request form (message body) to be sent to the doctor.</w:t>
       </w:r>
     </w:p>
     <w:p>
@@ -3048,14 +3131,7 @@
           <w:sz w:val="24"/>
           <w:szCs w:val="24"/>
         </w:rPr>
-        <w:t>clicks button, enters invalid information. Then a mess</w:t>
-      </w:r>
-      <w:r>
-        <w:rPr>
-          <w:sz w:val="24"/>
-          <w:szCs w:val="24"/>
-        </w:rPr>
-        <w:t>age won’t be sent to the doctor, Possible to invite the patient to resend or modify the message.</w:t>
+        <w:t>clicks button, enters invalid information. Then a message won’t be sent to the doctor, Possible to invite the patient to resend or modify the message.</w:t>
       </w:r>
     </w:p>
     <w:p>
@@ -3155,15 +3231,7 @@
           <w:sz w:val="24"/>
           <w:szCs w:val="24"/>
         </w:rPr>
-        <w:t>Pre-</w:t>
-      </w:r>
-      <w:r>
-        <w:rPr>
-          <w:b/>
-          <w:sz w:val="24"/>
-          <w:szCs w:val="24"/>
-        </w:rPr>
-        <w:t xml:space="preserve">conditions: </w:t>
+        <w:t xml:space="preserve">Pre-conditions: </w:t>
       </w:r>
     </w:p>
     <w:p>
@@ -3300,14 +3368,7 @@
           <w:szCs w:val="24"/>
         </w:rPr>
         <w:lastRenderedPageBreak/>
-        <w:t>This Use Case is triggered when a Patient clicks on the Schedule an Appointment button and fills in the f</w:t>
-      </w:r>
-      <w:r>
-        <w:rPr>
-          <w:sz w:val="24"/>
-          <w:szCs w:val="24"/>
-        </w:rPr>
-        <w:t>orm to be validated, submitted and persisted.</w:t>
+        <w:t>This Use Case is triggered when a Patient clicks on the Schedule an Appointment button and fills in the form to be validated, submitted and persisted.</w:t>
       </w:r>
     </w:p>
     <w:p>
@@ -3438,25 +3499,7 @@
           <w:sz w:val="24"/>
           <w:szCs w:val="24"/>
         </w:rPr>
-        <w:t xml:space="preserve"> Patients can contact their assigned doctor regarding </w:t>
-      </w:r>
-      <w:proofErr w:type="spellStart"/>
-      <w:r>
-        <w:rPr>
-          <w:color w:val="0000FF"/>
-          <w:sz w:val="24"/>
-          <w:szCs w:val="24"/>
-        </w:rPr>
-        <w:t>covid</w:t>
-      </w:r>
-      <w:proofErr w:type="spellEnd"/>
-      <w:r>
-        <w:rPr>
-          <w:color w:val="0000FF"/>
-          <w:sz w:val="24"/>
-          <w:szCs w:val="24"/>
-        </w:rPr>
-        <w:t xml:space="preserve"> health updates or issues.</w:t>
+        <w:t xml:space="preserve"> Patients can contact their assigned doctor regarding covid health updates or issues.</w:t>
       </w:r>
     </w:p>
     <w:p>
@@ -3480,14 +3523,7 @@
           <w:sz w:val="24"/>
           <w:szCs w:val="24"/>
         </w:rPr>
-        <w:t xml:space="preserve"> Pa</w:t>
-      </w:r>
-      <w:r>
-        <w:rPr>
-          <w:sz w:val="24"/>
-          <w:szCs w:val="24"/>
-        </w:rPr>
-        <w:t>tients as users of the system. Doctors as secondary actors.</w:t>
+        <w:t xml:space="preserve"> Patients as users of the system. Doctors as secondary actors.</w:t>
       </w:r>
     </w:p>
     <w:p>
@@ -3603,14 +3639,7 @@
           <w:sz w:val="24"/>
           <w:szCs w:val="24"/>
         </w:rPr>
-        <w:t>Patient has contacted the assigne</w:t>
-      </w:r>
-      <w:r>
-        <w:rPr>
-          <w:sz w:val="24"/>
-          <w:szCs w:val="24"/>
-        </w:rPr>
-        <w:t>d doctor and a confirmation is sent with the date and details for both patient and doctor.</w:t>
+        <w:t>Patient has contacted the assigned doctor and a confirmation is sent with the date and details for both patient and doctor.</w:t>
       </w:r>
     </w:p>
     <w:p>
@@ -3685,15 +3714,7 @@
           <w:sz w:val="24"/>
           <w:szCs w:val="24"/>
         </w:rPr>
-        <w:t>Mai</w:t>
-      </w:r>
-      <w:r>
-        <w:rPr>
-          <w:b/>
-          <w:sz w:val="24"/>
-          <w:szCs w:val="24"/>
-        </w:rPr>
-        <w:t xml:space="preserve">n Success Flow Scenario: </w:t>
+        <w:t xml:space="preserve">Main Success Flow Scenario: </w:t>
       </w:r>
       <w:r>
         <w:rPr>
@@ -3749,14 +3770,7 @@
           <w:sz w:val="24"/>
           <w:szCs w:val="24"/>
         </w:rPr>
-        <w:t xml:space="preserve">clicks button, enters invalid information. Then a message won’t be sent to the doctor, </w:t>
-      </w:r>
-      <w:r>
-        <w:rPr>
-          <w:sz w:val="24"/>
-          <w:szCs w:val="24"/>
-        </w:rPr>
-        <w:t>Possible to invite the patient to resend or modify the message.</w:t>
+        <w:t>clicks button, enters invalid information. Then a message won’t be sent to the doctor, Possible to invite the patient to resend or modify the message.</w:t>
       </w:r>
     </w:p>
     <w:p>
@@ -3802,25 +3816,7 @@
           <w:sz w:val="24"/>
           <w:szCs w:val="24"/>
         </w:rPr>
-        <w:t xml:space="preserve"> Patients can show QR Code for </w:t>
-      </w:r>
-      <w:proofErr w:type="spellStart"/>
-      <w:r>
-        <w:rPr>
-          <w:color w:val="0000FF"/>
-          <w:sz w:val="24"/>
-          <w:szCs w:val="24"/>
-        </w:rPr>
-        <w:t>Covid</w:t>
-      </w:r>
-      <w:proofErr w:type="spellEnd"/>
-      <w:r>
-        <w:rPr>
-          <w:color w:val="0000FF"/>
-          <w:sz w:val="24"/>
-          <w:szCs w:val="24"/>
-        </w:rPr>
-        <w:t xml:space="preserve"> Information.</w:t>
+        <w:t xml:space="preserve"> Patients can show QR Code for Covid Information.</w:t>
       </w:r>
     </w:p>
     <w:p>
@@ -3961,23 +3957,7 @@
           <w:szCs w:val="24"/>
         </w:rPr>
         <w:lastRenderedPageBreak/>
-        <w:t xml:space="preserve">Patient is able to show a QR Code generated from the information and details about the recent updates of his/her </w:t>
-      </w:r>
-      <w:proofErr w:type="spellStart"/>
-      <w:r>
-        <w:rPr>
-          <w:sz w:val="24"/>
-          <w:szCs w:val="24"/>
-        </w:rPr>
-        <w:t>covid</w:t>
-      </w:r>
-      <w:proofErr w:type="spellEnd"/>
-      <w:r>
-        <w:rPr>
-          <w:sz w:val="24"/>
-          <w:szCs w:val="24"/>
-        </w:rPr>
-        <w:t xml:space="preserve"> health status.</w:t>
+        <w:t>Patient is able to show a QR Code generated from the information and details about the recent updates of his/her covid health status.</w:t>
       </w:r>
     </w:p>
     <w:p>
@@ -4059,30 +4039,7 @@
           <w:sz w:val="24"/>
           <w:szCs w:val="24"/>
         </w:rPr>
-        <w:t xml:space="preserve">Patient clicks button, Then, the QR code is generated and displayed and </w:t>
-      </w:r>
-      <w:proofErr w:type="spellStart"/>
-      <w:r>
-        <w:rPr>
-          <w:sz w:val="24"/>
-          <w:szCs w:val="24"/>
-        </w:rPr>
-        <w:t>scann</w:t>
-      </w:r>
-      <w:r>
-        <w:rPr>
-          <w:sz w:val="24"/>
-          <w:szCs w:val="24"/>
-        </w:rPr>
-        <w:t>able</w:t>
-      </w:r>
-      <w:proofErr w:type="spellEnd"/>
-      <w:r>
-        <w:rPr>
-          <w:sz w:val="24"/>
-          <w:szCs w:val="24"/>
-        </w:rPr>
-        <w:t xml:space="preserve"> by QR Scanners.</w:t>
+        <w:t>Patient clicks button, Then, the QR code is generated and displayed and scannable by QR Scanners.</w:t>
       </w:r>
     </w:p>
     <w:p>
@@ -4177,50 +4134,24 @@
           <w:sz w:val="24"/>
           <w:szCs w:val="24"/>
         </w:rPr>
-        <w:t xml:space="preserve"> Patients can check for </w:t>
-      </w:r>
-      <w:proofErr w:type="spellStart"/>
-      <w:r>
-        <w:rPr>
-          <w:color w:val="0000FF"/>
-          <w:sz w:val="24"/>
-          <w:szCs w:val="24"/>
-        </w:rPr>
-        <w:t>covid</w:t>
-      </w:r>
-      <w:proofErr w:type="spellEnd"/>
-      <w:r>
-        <w:rPr>
-          <w:color w:val="0000FF"/>
-          <w:sz w:val="24"/>
-          <w:szCs w:val="24"/>
-        </w:rPr>
-        <w:t xml:space="preserve"> contact tracing.</w:t>
-      </w:r>
-    </w:p>
-    <w:p>
-      <w:pPr>
-        <w:jc w:val="both"/>
-        <w:rPr>
-          <w:sz w:val="24"/>
-          <w:szCs w:val="24"/>
-        </w:rPr>
-      </w:pPr>
-      <w:r>
-        <w:rPr>
-          <w:b/>
-          <w:sz w:val="24"/>
-          <w:szCs w:val="24"/>
-        </w:rPr>
-        <w:t>Act</w:t>
-      </w:r>
-      <w:r>
-        <w:rPr>
-          <w:b/>
-          <w:sz w:val="24"/>
-          <w:szCs w:val="24"/>
-        </w:rPr>
-        <w:t>ors:</w:t>
+        <w:t xml:space="preserve"> Patients can check for covid contact tracing.</w:t>
+      </w:r>
+    </w:p>
+    <w:p>
+      <w:pPr>
+        <w:jc w:val="both"/>
+        <w:rPr>
+          <w:sz w:val="24"/>
+          <w:szCs w:val="24"/>
+        </w:rPr>
+      </w:pPr>
+      <w:r>
+        <w:rPr>
+          <w:b/>
+          <w:sz w:val="24"/>
+          <w:szCs w:val="24"/>
+        </w:rPr>
+        <w:t>Actors:</w:t>
       </w:r>
       <w:r>
         <w:rPr>
@@ -4343,30 +4274,7 @@
           <w:sz w:val="24"/>
           <w:szCs w:val="24"/>
         </w:rPr>
-        <w:t xml:space="preserve">Patients are able to receive notifications regarding </w:t>
-      </w:r>
-      <w:r>
-        <w:rPr>
-          <w:sz w:val="24"/>
-          <w:szCs w:val="24"/>
-        </w:rPr>
-        <w:t xml:space="preserve">the possibility of being in contact with a </w:t>
-      </w:r>
-      <w:proofErr w:type="spellStart"/>
-      <w:r>
-        <w:rPr>
-          <w:sz w:val="24"/>
-          <w:szCs w:val="24"/>
-        </w:rPr>
-        <w:t>covid</w:t>
-      </w:r>
-      <w:proofErr w:type="spellEnd"/>
-      <w:r>
-        <w:rPr>
-          <w:sz w:val="24"/>
-          <w:szCs w:val="24"/>
-        </w:rPr>
-        <w:t xml:space="preserve"> infected patient. If contact-tracing is detected, then patients are invited to self-isolate and update health status.</w:t>
+        <w:t>Patients are able to receive notifications regarding the possibility of being in contact with a covid infected patient. If contact-tracing is detected, then patients are invited to self-isolate and update health status.</w:t>
       </w:r>
     </w:p>
     <w:p>
@@ -4414,14 +4322,7 @@
           <w:sz w:val="24"/>
           <w:szCs w:val="24"/>
         </w:rPr>
-        <w:t>This Use Case is triggered when a Patient clicks on the Location Check-in but</w:t>
-      </w:r>
-      <w:r>
-        <w:rPr>
-          <w:sz w:val="24"/>
-          <w:szCs w:val="24"/>
-        </w:rPr>
-        <w:t>ton which accesses the GPS information to store location data and time about the patient’s presence.</w:t>
+        <w:t>This Use Case is triggered when a Patient clicks on the Location Check-in button which accesses the GPS information to store location data and time about the patient’s presence.</w:t>
       </w:r>
     </w:p>
     <w:p>
@@ -4455,23 +4356,7 @@
           <w:sz w:val="24"/>
           <w:szCs w:val="24"/>
         </w:rPr>
-        <w:t xml:space="preserve">Patient clicks button, Then, the GPS information is saved with the current time-stamp. If the system detects any possibility of </w:t>
-      </w:r>
-      <w:proofErr w:type="spellStart"/>
-      <w:r>
-        <w:rPr>
-          <w:sz w:val="24"/>
-          <w:szCs w:val="24"/>
-        </w:rPr>
-        <w:t>covid</w:t>
-      </w:r>
-      <w:proofErr w:type="spellEnd"/>
-      <w:r>
-        <w:rPr>
-          <w:sz w:val="24"/>
-          <w:szCs w:val="24"/>
-        </w:rPr>
-        <w:t xml:space="preserve"> patient contact-tracing, then a notification is sent to patient inviting for self-isolation.</w:t>
+        <w:t>Patient clicks button, Then, the GPS information is saved with the current time-stamp. If the system detects any possibility of covid patient contact-tracing, then a notification is sent to patient inviting for self-isolation.</w:t>
       </w:r>
     </w:p>
     <w:p>
@@ -4505,14 +4390,7 @@
           <w:sz w:val="24"/>
           <w:szCs w:val="24"/>
         </w:rPr>
-        <w:t>P</w:t>
-      </w:r>
-      <w:r>
-        <w:rPr>
-          <w:sz w:val="24"/>
-          <w:szCs w:val="24"/>
-        </w:rPr>
-        <w:t>atient</w:t>
+        <w:t>Patient</w:t>
       </w:r>
       <w:r>
         <w:rPr>
@@ -4682,15 +4560,7 @@
           <w:sz w:val="24"/>
           <w:szCs w:val="24"/>
         </w:rPr>
-        <w:t xml:space="preserve"> Administrators can </w:t>
-      </w:r>
-      <w:r>
-        <w:rPr>
-          <w:color w:val="0000FF"/>
-          <w:sz w:val="24"/>
-          <w:szCs w:val="24"/>
-        </w:rPr>
-        <w:t>manage user accounts in the system.</w:t>
+        <w:t xml:space="preserve"> Administrators can manage user accounts in the system.</w:t>
       </w:r>
     </w:p>
     <w:p>
@@ -4857,14 +4727,7 @@
           <w:sz w:val="24"/>
           <w:szCs w:val="24"/>
         </w:rPr>
-        <w:t xml:space="preserve">This Use Case is triggered when a User clicks on the Modify Account button and fills in the form to be validated then accepted or </w:t>
-      </w:r>
-      <w:r>
-        <w:rPr>
-          <w:sz w:val="24"/>
-          <w:szCs w:val="24"/>
-        </w:rPr>
-        <w:t>refused.</w:t>
+        <w:t>This Use Case is triggered when a User clicks on the Modify Account button and fills in the form to be validated then accepted or refused.</w:t>
       </w:r>
     </w:p>
     <w:p>
@@ -4965,15 +4828,7 @@
           <w:sz w:val="24"/>
           <w:szCs w:val="24"/>
         </w:rPr>
-        <w:t>Ac</w:t>
-      </w:r>
-      <w:r>
-        <w:rPr>
-          <w:b/>
-          <w:sz w:val="24"/>
-          <w:szCs w:val="24"/>
-        </w:rPr>
-        <w:t>tors:</w:t>
+        <w:t>Actors:</w:t>
       </w:r>
       <w:r>
         <w:rPr>
@@ -5095,15 +4950,7 @@
           <w:sz w:val="24"/>
           <w:szCs w:val="24"/>
         </w:rPr>
-        <w:t>Post-</w:t>
-      </w:r>
-      <w:r>
-        <w:rPr>
-          <w:b/>
-          <w:sz w:val="24"/>
-          <w:szCs w:val="24"/>
-        </w:rPr>
-        <w:t>Conditions:</w:t>
+        <w:t>Post-Conditions:</w:t>
       </w:r>
     </w:p>
     <w:p>
@@ -5143,14 +4990,7 @@
           <w:sz w:val="24"/>
           <w:szCs w:val="24"/>
         </w:rPr>
-        <w:t>The Number of Patients counter is increased for the as</w:t>
-      </w:r>
-      <w:r>
-        <w:rPr>
-          <w:sz w:val="24"/>
-          <w:szCs w:val="24"/>
-        </w:rPr>
-        <w:t>signed doctor.</w:t>
+        <w:t>The Number of Patients counter is increased for the assigned doctor.</w:t>
       </w:r>
     </w:p>
     <w:p>
@@ -5232,14 +5072,7 @@
           <w:sz w:val="24"/>
           <w:szCs w:val="24"/>
         </w:rPr>
-        <w:t>Administrator receives request with detai</w:t>
-      </w:r>
-      <w:r>
-        <w:rPr>
-          <w:sz w:val="24"/>
-          <w:szCs w:val="24"/>
-        </w:rPr>
-        <w:t xml:space="preserve">ls about patient and doctor. Then a doctor gets assigned to a patient if the availability allows it (Number of patients per doctor must be balanced in the system). </w:t>
+        <w:t xml:space="preserve">Administrator receives request with details about patient and doctor. Then a doctor gets assigned to a patient if the availability allows it (Number of patients per doctor must be balanced in the system). </w:t>
       </w:r>
     </w:p>
     <w:p>
@@ -5268,14 +5101,7 @@
           <w:sz w:val="24"/>
           <w:szCs w:val="24"/>
         </w:rPr>
-        <w:t>Administrator refuses to assign a doctor to a patient if the do</w:t>
-      </w:r>
-      <w:r>
-        <w:rPr>
-          <w:sz w:val="24"/>
-          <w:szCs w:val="24"/>
-        </w:rPr>
-        <w:t>ctor is already assigned with many patients. Or if the doctor is not active.</w:t>
+        <w:t>Administrator refuses to assign a doctor to a patient if the doctor is already assigned with many patients. Or if the doctor is not active.</w:t>
       </w:r>
     </w:p>
     <w:p/>
@@ -5295,70 +5121,1302 @@
           <w:szCs w:val="28"/>
         </w:rPr>
         <w:lastRenderedPageBreak/>
-        <w:t>Use-Cases for Health Official:</w:t>
-      </w:r>
-    </w:p>
-    <w:p/>
-    <w:p/>
-    <w:p/>
-    <w:p/>
-    <w:p/>
-    <w:p/>
-    <w:p/>
-    <w:p/>
-    <w:p/>
-    <w:p/>
-    <w:p/>
-    <w:p/>
-    <w:p/>
-    <w:p/>
-    <w:p/>
-    <w:p/>
-    <w:p/>
-    <w:p/>
-    <w:p/>
-    <w:p/>
-    <w:p/>
-    <w:p/>
-    <w:p/>
-    <w:p/>
-    <w:p/>
-    <w:p/>
-    <w:p/>
-    <w:p/>
-    <w:p/>
-    <w:p/>
-    <w:p/>
-    <w:p/>
-    <w:p/>
-    <w:p/>
-    <w:p/>
-    <w:p/>
-    <w:p/>
-    <w:p/>
-    <w:p/>
-    <w:p/>
-    <w:p/>
-    <w:p/>
-    <w:p/>
-    <w:p/>
-    <w:p/>
-    <w:p/>
-    <w:p>
-      <w:pPr>
-        <w:jc w:val="both"/>
+        <w:t xml:space="preserve">Use-Cases for </w:t>
+      </w:r>
+      <w:r>
         <w:rPr>
           <w:b/>
           <w:sz w:val="28"/>
           <w:szCs w:val="28"/>
         </w:rPr>
-      </w:pPr>
+        <w:t>Doctor</w:t>
+      </w:r>
       <w:r>
         <w:rPr>
           <w:b/>
           <w:sz w:val="28"/>
           <w:szCs w:val="28"/>
         </w:rPr>
+        <w:t>:</w:t>
+      </w:r>
+    </w:p>
+    <w:p>
+      <w:r>
+        <w:rPr>
+          <w:noProof/>
+        </w:rPr>
+        <w:drawing>
+          <wp:inline distT="0" distB="0" distL="0" distR="0" wp14:anchorId="56D9E3F1" wp14:editId="01068992">
+            <wp:extent cx="5733415" cy="4731882"/>
+            <wp:effectExtent l="0" t="0" r="635" b="0"/>
+            <wp:docPr id="8" name="Picture 8" descr="C:\Users\Rawad Alaryan\Desktop\Winter 2022\SOEN 390 - Software Engineering Team Design Project\COVID-Tracking-GithubProject\SAD - Software Arcitecture Document\UML Diagrams\Doctor Use-Cases UML Diagram.jpg"/>
+            <wp:cNvGraphicFramePr>
+              <a:graphicFrameLocks xmlns:a="http://schemas.openxmlformats.org/drawingml/2006/main" noChangeAspect="1"/>
+            </wp:cNvGraphicFramePr>
+            <a:graphic xmlns:a="http://schemas.openxmlformats.org/drawingml/2006/main">
+              <a:graphicData uri="http://schemas.openxmlformats.org/drawingml/2006/picture">
+                <pic:pic xmlns:pic="http://schemas.openxmlformats.org/drawingml/2006/picture">
+                  <pic:nvPicPr>
+                    <pic:cNvPr id="0" name="Picture 1" descr="C:\Users\Rawad Alaryan\Desktop\Winter 2022\SOEN 390 - Software Engineering Team Design Project\COVID-Tracking-GithubProject\SAD - Software Arcitecture Document\UML Diagrams\Doctor Use-Cases UML Diagram.jpg"/>
+                    <pic:cNvPicPr>
+                      <a:picLocks noChangeAspect="1" noChangeArrowheads="1"/>
+                    </pic:cNvPicPr>
+                  </pic:nvPicPr>
+                  <pic:blipFill>
+                    <a:blip r:embed="rId16">
+                      <a:extLst>
+                        <a:ext uri="{28A0092B-C50C-407E-A947-70E740481C1C}">
+                          <a14:useLocalDpi xmlns:a14="http://schemas.microsoft.com/office/drawing/2010/main" val="0"/>
+                        </a:ext>
+                      </a:extLst>
+                    </a:blip>
+                    <a:srcRect/>
+                    <a:stretch>
+                      <a:fillRect/>
+                    </a:stretch>
+                  </pic:blipFill>
+                  <pic:spPr bwMode="auto">
+                    <a:xfrm>
+                      <a:off x="0" y="0"/>
+                      <a:ext cx="5733415" cy="4731882"/>
+                    </a:xfrm>
+                    <a:prstGeom prst="rect">
+                      <a:avLst/>
+                    </a:prstGeom>
+                    <a:noFill/>
+                    <a:ln>
+                      <a:noFill/>
+                    </a:ln>
+                  </pic:spPr>
+                </pic:pic>
+              </a:graphicData>
+            </a:graphic>
+          </wp:inline>
+        </w:drawing>
+      </w:r>
+    </w:p>
+    <w:p/>
+    <w:p/>
+    <w:p>
+      <w:pPr>
+        <w:jc w:val="both"/>
+        <w:rPr>
+          <w:sz w:val="24"/>
+          <w:szCs w:val="24"/>
+        </w:rPr>
+      </w:pPr>
+      <w:r>
+        <w:rPr>
+          <w:b/>
+          <w:i/>
+          <w:color w:val="0000FF"/>
+          <w:sz w:val="24"/>
+          <w:szCs w:val="24"/>
+        </w:rPr>
+        <w:t>Use-Case:</w:t>
+      </w:r>
+      <w:r>
+        <w:rPr>
+          <w:color w:val="0000FF"/>
+          <w:sz w:val="24"/>
+          <w:szCs w:val="24"/>
+        </w:rPr>
+        <w:t xml:space="preserve"> </w:t>
+      </w:r>
+      <w:r>
+        <w:rPr>
+          <w:color w:val="0000FF"/>
+          <w:sz w:val="24"/>
+          <w:szCs w:val="24"/>
+        </w:rPr>
+        <w:t xml:space="preserve">Doctors </w:t>
+      </w:r>
+      <w:r>
+        <w:rPr>
+          <w:color w:val="0000FF"/>
+          <w:sz w:val="24"/>
+          <w:szCs w:val="24"/>
+        </w:rPr>
+        <w:t xml:space="preserve">can </w:t>
+      </w:r>
+      <w:r>
+        <w:rPr>
+          <w:color w:val="0000FF"/>
+          <w:sz w:val="24"/>
+          <w:szCs w:val="24"/>
+        </w:rPr>
+        <w:t>monitor the health status of patients.</w:t>
+      </w:r>
+    </w:p>
+    <w:p>
+      <w:pPr>
+        <w:jc w:val="both"/>
+        <w:rPr>
+          <w:sz w:val="24"/>
+          <w:szCs w:val="24"/>
+        </w:rPr>
+      </w:pPr>
+      <w:r>
+        <w:rPr>
+          <w:b/>
+          <w:sz w:val="24"/>
+          <w:szCs w:val="24"/>
+        </w:rPr>
+        <w:t>Actors:</w:t>
+      </w:r>
+      <w:r>
+        <w:rPr>
+          <w:sz w:val="24"/>
+          <w:szCs w:val="24"/>
+        </w:rPr>
+        <w:t xml:space="preserve"> </w:t>
+      </w:r>
+      <w:r>
+        <w:rPr>
+          <w:sz w:val="24"/>
+          <w:szCs w:val="24"/>
+        </w:rPr>
+        <w:t>Doctors</w:t>
+      </w:r>
+      <w:r>
+        <w:rPr>
+          <w:sz w:val="24"/>
+          <w:szCs w:val="24"/>
+        </w:rPr>
+        <w:t xml:space="preserve"> as users of the system.</w:t>
+      </w:r>
+      <w:r>
+        <w:rPr>
+          <w:sz w:val="24"/>
+          <w:szCs w:val="24"/>
+        </w:rPr>
+        <w:t xml:space="preserve"> Patient is a secondary actor being monitored.</w:t>
+      </w:r>
+      <w:r>
+        <w:rPr>
+          <w:sz w:val="24"/>
+          <w:szCs w:val="24"/>
+        </w:rPr>
+        <w:t xml:space="preserve"> </w:t>
+      </w:r>
+      <w:r>
+        <w:rPr>
+          <w:sz w:val="24"/>
+          <w:szCs w:val="24"/>
+        </w:rPr>
+        <w:tab/>
+        <w:t xml:space="preserve">  </w:t>
+      </w:r>
+    </w:p>
+    <w:p>
+      <w:pPr>
+        <w:jc w:val="both"/>
+        <w:rPr>
+          <w:sz w:val="24"/>
+          <w:szCs w:val="24"/>
+        </w:rPr>
+      </w:pPr>
+    </w:p>
+    <w:p>
+      <w:pPr>
+        <w:jc w:val="both"/>
+        <w:rPr>
+          <w:b/>
+          <w:sz w:val="24"/>
+          <w:szCs w:val="24"/>
+        </w:rPr>
+      </w:pPr>
+      <w:r>
+        <w:rPr>
+          <w:b/>
+          <w:sz w:val="24"/>
+          <w:szCs w:val="24"/>
+        </w:rPr>
+        <w:t xml:space="preserve">Pre-conditions: </w:t>
+      </w:r>
+    </w:p>
+    <w:p>
+      <w:pPr>
+        <w:numPr>
+          <w:ilvl w:val="0"/>
+          <w:numId w:val="1"/>
+        </w:numPr>
+        <w:jc w:val="both"/>
+        <w:rPr>
+          <w:sz w:val="24"/>
+          <w:szCs w:val="24"/>
+        </w:rPr>
+      </w:pPr>
+      <w:r>
+        <w:rPr>
+          <w:sz w:val="24"/>
+          <w:szCs w:val="24"/>
+        </w:rPr>
+        <w:t>Doctor is assigned to a specific Patient.</w:t>
+      </w:r>
+    </w:p>
+    <w:p>
+      <w:pPr>
+        <w:numPr>
+          <w:ilvl w:val="0"/>
+          <w:numId w:val="1"/>
+        </w:numPr>
+        <w:jc w:val="both"/>
+        <w:rPr>
+          <w:sz w:val="24"/>
+          <w:szCs w:val="24"/>
+        </w:rPr>
+      </w:pPr>
+      <w:r>
+        <w:rPr>
+          <w:sz w:val="24"/>
+          <w:szCs w:val="24"/>
+        </w:rPr>
+        <w:t>A Patient is been assigned to a doctor and updated the health status.</w:t>
+      </w:r>
+    </w:p>
+    <w:p>
+      <w:pPr>
+        <w:ind w:left="720"/>
+        <w:jc w:val="both"/>
+        <w:rPr>
+          <w:sz w:val="24"/>
+          <w:szCs w:val="24"/>
+        </w:rPr>
+      </w:pPr>
+      <w:r>
+        <w:rPr>
+          <w:sz w:val="24"/>
+          <w:szCs w:val="24"/>
+        </w:rPr>
+        <w:t xml:space="preserve"> </w:t>
+      </w:r>
+    </w:p>
+    <w:p>
+      <w:pPr>
+        <w:jc w:val="both"/>
+        <w:rPr>
+          <w:b/>
+          <w:sz w:val="24"/>
+          <w:szCs w:val="24"/>
+        </w:rPr>
+      </w:pPr>
+      <w:r>
+        <w:rPr>
+          <w:b/>
+          <w:sz w:val="24"/>
+          <w:szCs w:val="24"/>
+        </w:rPr>
+        <w:t>Post-Conditions:</w:t>
+      </w:r>
+    </w:p>
+    <w:p>
+      <w:pPr>
+        <w:numPr>
+          <w:ilvl w:val="0"/>
+          <w:numId w:val="3"/>
+        </w:numPr>
+        <w:jc w:val="both"/>
+        <w:rPr>
+          <w:sz w:val="24"/>
+          <w:szCs w:val="24"/>
+        </w:rPr>
+      </w:pPr>
+      <w:r>
+        <w:rPr>
+          <w:sz w:val="24"/>
+          <w:szCs w:val="24"/>
+        </w:rPr>
+        <w:t>Doctor can view status history of patient</w:t>
+      </w:r>
+      <w:r>
+        <w:rPr>
+          <w:sz w:val="24"/>
+          <w:szCs w:val="24"/>
+        </w:rPr>
+        <w:t>.</w:t>
+      </w:r>
+    </w:p>
+    <w:p>
+      <w:pPr>
+        <w:ind w:left="720"/>
+        <w:jc w:val="both"/>
+        <w:rPr>
+          <w:sz w:val="24"/>
+          <w:szCs w:val="24"/>
+        </w:rPr>
+      </w:pPr>
+    </w:p>
+    <w:p>
+      <w:pPr>
+        <w:jc w:val="both"/>
+        <w:rPr>
+          <w:b/>
+          <w:sz w:val="24"/>
+          <w:szCs w:val="24"/>
+        </w:rPr>
+      </w:pPr>
+      <w:r>
+        <w:rPr>
+          <w:b/>
+          <w:sz w:val="24"/>
+          <w:szCs w:val="24"/>
+        </w:rPr>
+        <w:t xml:space="preserve">Triggers: </w:t>
+      </w:r>
+    </w:p>
+    <w:p>
+      <w:pPr>
+        <w:numPr>
+          <w:ilvl w:val="0"/>
+          <w:numId w:val="7"/>
+        </w:numPr>
+        <w:jc w:val="both"/>
+        <w:rPr>
+          <w:sz w:val="24"/>
+          <w:szCs w:val="24"/>
+        </w:rPr>
+      </w:pPr>
+      <w:r>
+        <w:rPr>
+          <w:sz w:val="24"/>
+          <w:szCs w:val="24"/>
+        </w:rPr>
+        <w:t xml:space="preserve">This Use Case is triggered when a </w:t>
+      </w:r>
+      <w:r>
+        <w:rPr>
+          <w:sz w:val="24"/>
+          <w:szCs w:val="24"/>
+        </w:rPr>
+        <w:t>Doctor</w:t>
+      </w:r>
+      <w:r>
+        <w:rPr>
+          <w:sz w:val="24"/>
+          <w:szCs w:val="24"/>
+        </w:rPr>
+        <w:t xml:space="preserve"> clicks on the Mo</w:t>
+      </w:r>
+      <w:r>
+        <w:rPr>
+          <w:sz w:val="24"/>
+          <w:szCs w:val="24"/>
+        </w:rPr>
+        <w:t>nitor Patient</w:t>
+      </w:r>
+      <w:r>
+        <w:rPr>
+          <w:sz w:val="24"/>
+          <w:szCs w:val="24"/>
+        </w:rPr>
+        <w:t xml:space="preserve"> button</w:t>
+      </w:r>
+      <w:r>
+        <w:rPr>
+          <w:sz w:val="24"/>
+          <w:szCs w:val="24"/>
+        </w:rPr>
+        <w:t>.</w:t>
+      </w:r>
+      <w:r>
+        <w:rPr>
+          <w:sz w:val="24"/>
+          <w:szCs w:val="24"/>
+        </w:rPr>
+        <w:t xml:space="preserve"> and fills in the form to be validated then accepted or refused.</w:t>
+      </w:r>
+    </w:p>
+    <w:p/>
+    <w:p>
+      <w:pPr>
+        <w:jc w:val="both"/>
+        <w:rPr>
+          <w:sz w:val="24"/>
+          <w:szCs w:val="24"/>
+        </w:rPr>
+      </w:pPr>
+      <w:r>
+        <w:rPr>
+          <w:b/>
+          <w:sz w:val="24"/>
+          <w:szCs w:val="24"/>
+        </w:rPr>
+        <w:t xml:space="preserve">Main Success Flow Scenario: </w:t>
+      </w:r>
+      <w:r>
+        <w:rPr>
+          <w:sz w:val="24"/>
+          <w:szCs w:val="24"/>
+        </w:rPr>
+        <w:t>Doctor</w:t>
+      </w:r>
+      <w:r>
+        <w:rPr>
+          <w:sz w:val="24"/>
+          <w:szCs w:val="24"/>
+        </w:rPr>
+        <w:t xml:space="preserve"> </w:t>
+      </w:r>
+      <w:r>
+        <w:rPr>
+          <w:sz w:val="24"/>
+          <w:szCs w:val="24"/>
+        </w:rPr>
+        <w:t>views the status information of a chosen patient to take further possible actions (Flag a patient, Contact a Patient).</w:t>
+      </w:r>
+    </w:p>
+    <w:p>
+      <w:pPr>
+        <w:jc w:val="both"/>
+        <w:rPr>
+          <w:sz w:val="24"/>
+          <w:szCs w:val="24"/>
+        </w:rPr>
+      </w:pPr>
+    </w:p>
+    <w:p>
+      <w:pPr>
+        <w:jc w:val="both"/>
+        <w:rPr>
+          <w:sz w:val="24"/>
+          <w:szCs w:val="24"/>
+        </w:rPr>
+      </w:pPr>
+      <w:r>
+        <w:rPr>
+          <w:b/>
+          <w:sz w:val="24"/>
+          <w:szCs w:val="24"/>
+        </w:rPr>
+        <w:t xml:space="preserve">Alternative Flow Scenario: </w:t>
+      </w:r>
+      <w:r>
+        <w:rPr>
+          <w:sz w:val="24"/>
+          <w:szCs w:val="24"/>
+        </w:rPr>
+        <w:t>Doctor can not view a Patient’s status, either because of missing status information, or because of trying to view a patient not assigned to that doctor.</w:t>
+      </w:r>
+    </w:p>
+    <w:p>
+      <w:pPr>
+        <w:jc w:val="both"/>
+        <w:rPr>
+          <w:sz w:val="24"/>
+          <w:szCs w:val="24"/>
+        </w:rPr>
+      </w:pPr>
+    </w:p>
+    <w:p>
+      <w:pPr>
+        <w:jc w:val="both"/>
+        <w:rPr>
+          <w:sz w:val="24"/>
+          <w:szCs w:val="24"/>
+        </w:rPr>
+      </w:pPr>
+    </w:p>
+    <w:p>
+      <w:pPr>
+        <w:jc w:val="both"/>
+        <w:rPr>
+          <w:sz w:val="24"/>
+          <w:szCs w:val="24"/>
+        </w:rPr>
+      </w:pPr>
+      <w:r>
+        <w:rPr>
+          <w:b/>
+          <w:i/>
+          <w:color w:val="0000FF"/>
+          <w:sz w:val="24"/>
+          <w:szCs w:val="24"/>
+        </w:rPr>
+        <w:t>Use-Case:</w:t>
+      </w:r>
+      <w:r>
+        <w:rPr>
+          <w:color w:val="0000FF"/>
+          <w:sz w:val="24"/>
+          <w:szCs w:val="24"/>
+        </w:rPr>
+        <w:t xml:space="preserve"> Doctors can </w:t>
+      </w:r>
+      <w:r>
+        <w:rPr>
+          <w:color w:val="0000FF"/>
+          <w:sz w:val="24"/>
+          <w:szCs w:val="24"/>
+        </w:rPr>
+        <w:t>arrange an appointment with a patient.</w:t>
+      </w:r>
+    </w:p>
+    <w:p>
+      <w:pPr>
+        <w:jc w:val="both"/>
+        <w:rPr>
+          <w:sz w:val="24"/>
+          <w:szCs w:val="24"/>
+        </w:rPr>
+      </w:pPr>
+      <w:r>
+        <w:rPr>
+          <w:b/>
+          <w:sz w:val="24"/>
+          <w:szCs w:val="24"/>
+        </w:rPr>
+        <w:t>Actors:</w:t>
+      </w:r>
+      <w:r>
+        <w:rPr>
+          <w:sz w:val="24"/>
+          <w:szCs w:val="24"/>
+        </w:rPr>
+        <w:t xml:space="preserve"> Doctors as users of the system. </w:t>
+      </w:r>
+      <w:r>
+        <w:rPr>
+          <w:sz w:val="24"/>
+          <w:szCs w:val="24"/>
+        </w:rPr>
+        <w:t>Patient is a secondary actor for the appointment.</w:t>
+      </w:r>
+      <w:r>
+        <w:rPr>
+          <w:sz w:val="24"/>
+          <w:szCs w:val="24"/>
+        </w:rPr>
+        <w:tab/>
+        <w:t xml:space="preserve">  </w:t>
+      </w:r>
+    </w:p>
+    <w:p>
+      <w:pPr>
+        <w:jc w:val="both"/>
+        <w:rPr>
+          <w:sz w:val="24"/>
+          <w:szCs w:val="24"/>
+        </w:rPr>
+      </w:pPr>
+    </w:p>
+    <w:p>
+      <w:pPr>
+        <w:jc w:val="both"/>
+        <w:rPr>
+          <w:b/>
+          <w:sz w:val="24"/>
+          <w:szCs w:val="24"/>
+        </w:rPr>
+      </w:pPr>
+      <w:r>
+        <w:rPr>
+          <w:b/>
+          <w:sz w:val="24"/>
+          <w:szCs w:val="24"/>
+        </w:rPr>
+        <w:t xml:space="preserve">Pre-conditions: </w:t>
+      </w:r>
+    </w:p>
+    <w:p>
+      <w:pPr>
+        <w:numPr>
+          <w:ilvl w:val="0"/>
+          <w:numId w:val="1"/>
+        </w:numPr>
+        <w:jc w:val="both"/>
+        <w:rPr>
+          <w:sz w:val="24"/>
+          <w:szCs w:val="24"/>
+        </w:rPr>
+      </w:pPr>
+      <w:r>
+        <w:rPr>
+          <w:sz w:val="24"/>
+          <w:szCs w:val="24"/>
+        </w:rPr>
+        <w:t>Doctor is assigned to a specific Patient.</w:t>
+      </w:r>
+    </w:p>
+    <w:p>
+      <w:pPr>
+        <w:numPr>
+          <w:ilvl w:val="0"/>
+          <w:numId w:val="1"/>
+        </w:numPr>
+        <w:jc w:val="both"/>
+        <w:rPr>
+          <w:b/>
+          <w:sz w:val="24"/>
+          <w:szCs w:val="24"/>
+        </w:rPr>
+      </w:pPr>
+      <w:r>
+        <w:rPr>
+          <w:sz w:val="24"/>
+          <w:szCs w:val="24"/>
+        </w:rPr>
+        <w:t xml:space="preserve">A Patient is been assigned to a doctor and </w:t>
+      </w:r>
+      <w:r>
+        <w:rPr>
+          <w:sz w:val="24"/>
+          <w:szCs w:val="24"/>
+        </w:rPr>
+        <w:t>requested an appointment with the doctor.</w:t>
+      </w:r>
+    </w:p>
+    <w:p>
+      <w:pPr>
+        <w:jc w:val="both"/>
+        <w:rPr>
+          <w:b/>
+          <w:sz w:val="24"/>
+          <w:szCs w:val="24"/>
+        </w:rPr>
+      </w:pPr>
+    </w:p>
+    <w:p>
+      <w:pPr>
+        <w:jc w:val="both"/>
+        <w:rPr>
+          <w:b/>
+          <w:sz w:val="24"/>
+          <w:szCs w:val="24"/>
+        </w:rPr>
+      </w:pPr>
+      <w:r>
+        <w:rPr>
+          <w:b/>
+          <w:sz w:val="24"/>
+          <w:szCs w:val="24"/>
+        </w:rPr>
+        <w:t>Post-Conditions:</w:t>
+      </w:r>
+    </w:p>
+    <w:p>
+      <w:pPr>
+        <w:numPr>
+          <w:ilvl w:val="0"/>
+          <w:numId w:val="3"/>
+        </w:numPr>
+        <w:jc w:val="both"/>
+        <w:rPr>
+          <w:sz w:val="24"/>
+          <w:szCs w:val="24"/>
+        </w:rPr>
+      </w:pPr>
+      <w:r>
+        <w:rPr>
+          <w:sz w:val="24"/>
+          <w:szCs w:val="24"/>
+        </w:rPr>
+        <w:t>An appointment is scheduled between a Doctor and the requesting patient.</w:t>
+      </w:r>
+    </w:p>
+    <w:p>
+      <w:pPr>
+        <w:ind w:left="720"/>
+        <w:jc w:val="both"/>
+        <w:rPr>
+          <w:sz w:val="24"/>
+          <w:szCs w:val="24"/>
+        </w:rPr>
+      </w:pPr>
+      <w:r>
+        <w:rPr>
+          <w:sz w:val="24"/>
+          <w:szCs w:val="24"/>
+        </w:rPr>
+        <w:t xml:space="preserve"> </w:t>
+      </w:r>
+    </w:p>
+    <w:p>
+      <w:pPr>
+        <w:jc w:val="both"/>
+        <w:rPr>
+          <w:b/>
+          <w:sz w:val="24"/>
+          <w:szCs w:val="24"/>
+        </w:rPr>
+      </w:pPr>
+      <w:r>
+        <w:rPr>
+          <w:b/>
+          <w:sz w:val="24"/>
+          <w:szCs w:val="24"/>
+        </w:rPr>
+        <w:t xml:space="preserve">Triggers: </w:t>
+      </w:r>
+    </w:p>
+    <w:p>
+      <w:pPr>
+        <w:numPr>
+          <w:ilvl w:val="0"/>
+          <w:numId w:val="7"/>
+        </w:numPr>
+        <w:jc w:val="both"/>
+        <w:rPr>
+          <w:sz w:val="24"/>
+          <w:szCs w:val="24"/>
+        </w:rPr>
+      </w:pPr>
+      <w:r>
+        <w:rPr>
+          <w:sz w:val="24"/>
+          <w:szCs w:val="24"/>
+        </w:rPr>
+        <w:t xml:space="preserve">This Use Case is triggered when a Doctor clicks on the </w:t>
+      </w:r>
+      <w:r>
+        <w:rPr>
+          <w:sz w:val="24"/>
+          <w:szCs w:val="24"/>
+        </w:rPr>
+        <w:t>Appointment notification</w:t>
+      </w:r>
+      <w:r>
+        <w:rPr>
+          <w:sz w:val="24"/>
+          <w:szCs w:val="24"/>
+        </w:rPr>
+        <w:t xml:space="preserve"> button.</w:t>
+      </w:r>
+      <w:r>
+        <w:rPr>
+          <w:sz w:val="24"/>
+          <w:szCs w:val="24"/>
+        </w:rPr>
+        <w:t xml:space="preserve"> Then, see the appointment details sent by the patient</w:t>
+      </w:r>
+      <w:r>
+        <w:rPr>
+          <w:sz w:val="24"/>
+          <w:szCs w:val="24"/>
+        </w:rPr>
+        <w:t>.</w:t>
+      </w:r>
+    </w:p>
+    <w:p/>
+    <w:p>
+      <w:pPr>
+        <w:jc w:val="both"/>
+        <w:rPr>
+          <w:sz w:val="24"/>
+          <w:szCs w:val="24"/>
+        </w:rPr>
+      </w:pPr>
+      <w:r>
+        <w:rPr>
+          <w:b/>
+          <w:sz w:val="24"/>
+          <w:szCs w:val="24"/>
+        </w:rPr>
+        <w:t xml:space="preserve">Main Success Flow Scenario: </w:t>
+      </w:r>
+      <w:r>
+        <w:rPr>
+          <w:sz w:val="24"/>
+          <w:szCs w:val="24"/>
+        </w:rPr>
+        <w:t xml:space="preserve">Doctor views the </w:t>
+      </w:r>
+      <w:r>
+        <w:rPr>
+          <w:sz w:val="24"/>
+          <w:szCs w:val="24"/>
+        </w:rPr>
+        <w:t xml:space="preserve">appointment </w:t>
+      </w:r>
+      <w:r>
+        <w:rPr>
+          <w:sz w:val="24"/>
+          <w:szCs w:val="24"/>
+        </w:rPr>
+        <w:t xml:space="preserve">information of a </w:t>
+      </w:r>
+      <w:r>
+        <w:rPr>
+          <w:sz w:val="24"/>
+          <w:szCs w:val="24"/>
+        </w:rPr>
+        <w:t xml:space="preserve">requesting </w:t>
+      </w:r>
+      <w:r>
+        <w:rPr>
+          <w:sz w:val="24"/>
+          <w:szCs w:val="24"/>
+        </w:rPr>
+        <w:t>patient to take further possible actions (</w:t>
+      </w:r>
+      <w:r>
+        <w:rPr>
+          <w:sz w:val="24"/>
+          <w:szCs w:val="24"/>
+        </w:rPr>
+        <w:t>accept the appointment,</w:t>
+      </w:r>
+      <w:r>
+        <w:rPr>
+          <w:sz w:val="24"/>
+          <w:szCs w:val="24"/>
+        </w:rPr>
+        <w:t xml:space="preserve"> </w:t>
+      </w:r>
+      <w:r>
+        <w:rPr>
+          <w:sz w:val="24"/>
+          <w:szCs w:val="24"/>
+        </w:rPr>
+        <w:t>refuse</w:t>
+      </w:r>
+      <w:r>
+        <w:rPr>
+          <w:sz w:val="24"/>
+          <w:szCs w:val="24"/>
+        </w:rPr>
+        <w:t xml:space="preserve"> the appointment</w:t>
+      </w:r>
+      <w:r>
+        <w:rPr>
+          <w:sz w:val="24"/>
+          <w:szCs w:val="24"/>
+        </w:rPr>
+        <w:t>).</w:t>
+      </w:r>
+    </w:p>
+    <w:p>
+      <w:pPr>
+        <w:ind w:left="1440"/>
+        <w:jc w:val="both"/>
+        <w:rPr>
+          <w:sz w:val="24"/>
+          <w:szCs w:val="24"/>
+        </w:rPr>
+      </w:pPr>
+    </w:p>
+    <w:p>
+      <w:pPr>
+        <w:jc w:val="both"/>
+        <w:rPr>
+          <w:sz w:val="24"/>
+          <w:szCs w:val="24"/>
+        </w:rPr>
+      </w:pPr>
+      <w:r>
+        <w:rPr>
+          <w:b/>
+          <w:sz w:val="24"/>
+          <w:szCs w:val="24"/>
+        </w:rPr>
+        <w:t xml:space="preserve">Alternative Flow Scenario: </w:t>
+      </w:r>
+      <w:r>
+        <w:rPr>
+          <w:sz w:val="24"/>
+          <w:szCs w:val="24"/>
+        </w:rPr>
+        <w:t xml:space="preserve">Doctor </w:t>
+      </w:r>
+      <w:r>
+        <w:rPr>
+          <w:sz w:val="24"/>
+          <w:szCs w:val="24"/>
+        </w:rPr>
+        <w:t>does not receive any appointments, and the notifications section is empty and clear; pending for an appointment request by a patient.</w:t>
+      </w:r>
+    </w:p>
+    <w:p>
+      <w:pPr>
+        <w:jc w:val="both"/>
+        <w:rPr>
+          <w:sz w:val="24"/>
+          <w:szCs w:val="24"/>
+        </w:rPr>
+      </w:pPr>
+    </w:p>
+    <w:p>
+      <w:pPr>
+        <w:ind w:left="1440"/>
+        <w:jc w:val="both"/>
+        <w:rPr>
+          <w:sz w:val="24"/>
+          <w:szCs w:val="24"/>
+        </w:rPr>
+      </w:pPr>
+    </w:p>
+    <w:p>
+      <w:pPr>
+        <w:jc w:val="both"/>
+        <w:rPr>
+          <w:sz w:val="24"/>
+          <w:szCs w:val="24"/>
+        </w:rPr>
+      </w:pPr>
+      <w:r>
+        <w:rPr>
+          <w:b/>
+          <w:i/>
+          <w:color w:val="0000FF"/>
+          <w:sz w:val="24"/>
+          <w:szCs w:val="24"/>
+        </w:rPr>
+        <w:t>Use-Case:</w:t>
+      </w:r>
+      <w:r>
+        <w:rPr>
+          <w:color w:val="0000FF"/>
+          <w:sz w:val="24"/>
+          <w:szCs w:val="24"/>
+        </w:rPr>
+        <w:t xml:space="preserve"> Doctors can </w:t>
+      </w:r>
+      <w:r>
+        <w:rPr>
+          <w:color w:val="0000FF"/>
+          <w:sz w:val="24"/>
+          <w:szCs w:val="24"/>
+        </w:rPr>
+        <w:t xml:space="preserve">contact </w:t>
+      </w:r>
+      <w:r>
+        <w:rPr>
+          <w:color w:val="0000FF"/>
+          <w:sz w:val="24"/>
+          <w:szCs w:val="24"/>
+        </w:rPr>
+        <w:t>a patient.</w:t>
+      </w:r>
+    </w:p>
+    <w:p>
+      <w:pPr>
+        <w:jc w:val="both"/>
+        <w:rPr>
+          <w:sz w:val="24"/>
+          <w:szCs w:val="24"/>
+        </w:rPr>
+      </w:pPr>
+      <w:r>
+        <w:rPr>
+          <w:b/>
+          <w:sz w:val="24"/>
+          <w:szCs w:val="24"/>
+        </w:rPr>
+        <w:t>Actors:</w:t>
+      </w:r>
+      <w:r>
+        <w:rPr>
+          <w:sz w:val="24"/>
+          <w:szCs w:val="24"/>
+        </w:rPr>
+        <w:t xml:space="preserve"> Doctors as users of the system. Patient is a secondary actor </w:t>
+      </w:r>
+      <w:r>
+        <w:rPr>
+          <w:sz w:val="24"/>
+          <w:szCs w:val="24"/>
+        </w:rPr>
+        <w:t>being contacted by his/her doctor.</w:t>
+      </w:r>
+      <w:r>
+        <w:rPr>
+          <w:sz w:val="24"/>
+          <w:szCs w:val="24"/>
+        </w:rPr>
+        <w:t xml:space="preserve"> </w:t>
+      </w:r>
+    </w:p>
+    <w:p>
+      <w:pPr>
+        <w:jc w:val="both"/>
+        <w:rPr>
+          <w:sz w:val="24"/>
+          <w:szCs w:val="24"/>
+        </w:rPr>
+      </w:pPr>
+    </w:p>
+    <w:p>
+      <w:pPr>
+        <w:jc w:val="both"/>
+        <w:rPr>
+          <w:b/>
+          <w:sz w:val="24"/>
+          <w:szCs w:val="24"/>
+        </w:rPr>
+      </w:pPr>
+      <w:r>
+        <w:rPr>
+          <w:b/>
+          <w:sz w:val="24"/>
+          <w:szCs w:val="24"/>
+        </w:rPr>
+        <w:t xml:space="preserve">Pre-conditions: </w:t>
+      </w:r>
+    </w:p>
+    <w:p>
+      <w:pPr>
+        <w:numPr>
+          <w:ilvl w:val="0"/>
+          <w:numId w:val="1"/>
+        </w:numPr>
+        <w:jc w:val="both"/>
+        <w:rPr>
+          <w:sz w:val="24"/>
+          <w:szCs w:val="24"/>
+        </w:rPr>
+      </w:pPr>
+      <w:r>
+        <w:rPr>
+          <w:sz w:val="24"/>
+          <w:szCs w:val="24"/>
+        </w:rPr>
+        <w:t>Doctor is assigned to a specific Patient.</w:t>
+      </w:r>
+    </w:p>
+    <w:p>
+      <w:pPr>
+        <w:numPr>
+          <w:ilvl w:val="0"/>
+          <w:numId w:val="1"/>
+        </w:numPr>
+        <w:jc w:val="both"/>
+        <w:rPr>
+          <w:sz w:val="24"/>
+          <w:szCs w:val="24"/>
+        </w:rPr>
+      </w:pPr>
+      <w:r>
+        <w:rPr>
+          <w:sz w:val="24"/>
+          <w:szCs w:val="24"/>
+        </w:rPr>
+        <w:t>Patient has filled in the contact information section of profile.</w:t>
+      </w:r>
+    </w:p>
+    <w:p>
+      <w:pPr>
+        <w:jc w:val="both"/>
+        <w:rPr>
+          <w:b/>
+          <w:sz w:val="24"/>
+          <w:szCs w:val="24"/>
+        </w:rPr>
+      </w:pPr>
+    </w:p>
+    <w:p>
+      <w:pPr>
+        <w:jc w:val="both"/>
+        <w:rPr>
+          <w:b/>
+          <w:sz w:val="24"/>
+          <w:szCs w:val="24"/>
+        </w:rPr>
+      </w:pPr>
+      <w:r>
+        <w:rPr>
+          <w:b/>
+          <w:sz w:val="24"/>
+          <w:szCs w:val="24"/>
+        </w:rPr>
+        <w:t>Post-Conditions:</w:t>
+      </w:r>
+    </w:p>
+    <w:p>
+      <w:pPr>
+        <w:numPr>
+          <w:ilvl w:val="0"/>
+          <w:numId w:val="3"/>
+        </w:numPr>
+        <w:jc w:val="both"/>
+        <w:rPr>
+          <w:sz w:val="24"/>
+          <w:szCs w:val="24"/>
+        </w:rPr>
+      </w:pPr>
+      <w:r>
+        <w:rPr>
+          <w:sz w:val="24"/>
+          <w:szCs w:val="24"/>
+        </w:rPr>
+        <w:t>A</w:t>
+      </w:r>
+      <w:r>
+        <w:rPr>
+          <w:sz w:val="24"/>
+          <w:szCs w:val="24"/>
+        </w:rPr>
+        <w:t xml:space="preserve"> Patient receives a notification from the assigned doctor with information about a medical request (example: asking a patient to self-isolate).</w:t>
+      </w:r>
+    </w:p>
+    <w:p>
+      <w:pPr>
+        <w:ind w:left="720"/>
+        <w:jc w:val="both"/>
+        <w:rPr>
+          <w:sz w:val="24"/>
+          <w:szCs w:val="24"/>
+        </w:rPr>
+      </w:pPr>
+      <w:r>
+        <w:rPr>
+          <w:sz w:val="24"/>
+          <w:szCs w:val="24"/>
+        </w:rPr>
+        <w:t xml:space="preserve"> </w:t>
+      </w:r>
+    </w:p>
+    <w:p>
+      <w:pPr>
+        <w:jc w:val="both"/>
+        <w:rPr>
+          <w:b/>
+          <w:sz w:val="24"/>
+          <w:szCs w:val="24"/>
+        </w:rPr>
+      </w:pPr>
+      <w:r>
+        <w:rPr>
+          <w:b/>
+          <w:sz w:val="24"/>
+          <w:szCs w:val="24"/>
+        </w:rPr>
+        <w:t xml:space="preserve">Triggers: </w:t>
+      </w:r>
+    </w:p>
+    <w:p>
+      <w:pPr>
+        <w:numPr>
+          <w:ilvl w:val="0"/>
+          <w:numId w:val="7"/>
+        </w:numPr>
+        <w:jc w:val="both"/>
+      </w:pPr>
+      <w:r>
+        <w:rPr>
+          <w:sz w:val="24"/>
+          <w:szCs w:val="24"/>
+        </w:rPr>
+        <w:lastRenderedPageBreak/>
+        <w:t xml:space="preserve">This Use Case is triggered when a Doctor clicks on the </w:t>
+      </w:r>
+      <w:r>
+        <w:rPr>
+          <w:sz w:val="24"/>
+          <w:szCs w:val="24"/>
+        </w:rPr>
+        <w:t xml:space="preserve">Contact Patient </w:t>
+      </w:r>
+      <w:r>
+        <w:rPr>
+          <w:sz w:val="24"/>
+          <w:szCs w:val="24"/>
+        </w:rPr>
+        <w:t xml:space="preserve">button. </w:t>
+      </w:r>
+    </w:p>
+    <w:p>
+      <w:pPr>
+        <w:ind w:left="720"/>
+        <w:jc w:val="both"/>
+      </w:pPr>
+    </w:p>
+    <w:p>
+      <w:pPr>
+        <w:jc w:val="both"/>
+        <w:rPr>
+          <w:sz w:val="24"/>
+          <w:szCs w:val="24"/>
+        </w:rPr>
+      </w:pPr>
+      <w:r>
+        <w:rPr>
+          <w:b/>
+          <w:sz w:val="24"/>
+          <w:szCs w:val="24"/>
+        </w:rPr>
+        <w:t xml:space="preserve">Main Success Flow Scenario: </w:t>
+      </w:r>
+      <w:r>
+        <w:rPr>
+          <w:sz w:val="24"/>
+          <w:szCs w:val="24"/>
+        </w:rPr>
+        <w:t xml:space="preserve">Doctor </w:t>
+      </w:r>
+      <w:r>
+        <w:rPr>
+          <w:sz w:val="24"/>
+          <w:szCs w:val="24"/>
+        </w:rPr>
+        <w:t>selects a patient, then requests to contact the patient by filling a message box with details. Patient receives a notification message showing the message details.</w:t>
+      </w:r>
+    </w:p>
+    <w:p>
+      <w:pPr>
+        <w:ind w:left="1440"/>
+        <w:jc w:val="both"/>
+        <w:rPr>
+          <w:sz w:val="24"/>
+          <w:szCs w:val="24"/>
+        </w:rPr>
+      </w:pPr>
+    </w:p>
+    <w:p/>
+    <w:p/>
+    <w:p/>
+    <w:p/>
+    <w:p/>
+    <w:p/>
+    <w:p/>
+    <w:p/>
+    <w:p/>
+    <w:p/>
+    <w:p/>
+    <w:p/>
+    <w:p/>
+    <w:p/>
+    <w:p/>
+    <w:p/>
+    <w:p/>
+    <w:p/>
+    <w:p/>
+    <w:p/>
+    <w:p/>
+    <w:p/>
+    <w:p/>
+    <w:p/>
+    <w:p/>
+    <w:p/>
+    <w:p/>
+    <w:p/>
+    <w:p/>
+    <w:p/>
+    <w:p/>
+    <w:p/>
+    <w:p/>
+    <w:p/>
+    <w:p/>
+    <w:p/>
+    <w:p/>
+    <w:p/>
+    <w:p/>
+    <w:p/>
+    <w:p/>
+    <w:p>
+      <w:pPr>
+        <w:jc w:val="both"/>
+        <w:rPr>
+          <w:b/>
+          <w:sz w:val="28"/>
+          <w:szCs w:val="28"/>
+        </w:rPr>
+      </w:pPr>
+      <w:r>
+        <w:rPr>
+          <w:b/>
+          <w:sz w:val="28"/>
+          <w:szCs w:val="28"/>
+        </w:rPr>
         <w:lastRenderedPageBreak/>
         <w:t>External Libraries:</w:t>
       </w:r>
@@ -5557,134 +6615,120 @@
           <w:sz w:val="28"/>
           <w:szCs w:val="28"/>
         </w:rPr>
-        <w:t>Angular or Re</w:t>
-      </w:r>
-      <w:r>
+        <w:t>Angular or React:</w:t>
+      </w:r>
+    </w:p>
+    <w:p>
+      <w:pPr>
+        <w:ind w:left="720"/>
+        <w:rPr>
+          <w:sz w:val="24"/>
+          <w:szCs w:val="24"/>
+        </w:rPr>
+      </w:pPr>
+      <w:r>
+        <w:rPr>
+          <w:sz w:val="24"/>
+          <w:szCs w:val="24"/>
+        </w:rPr>
+        <w:t>They are examples for client-side JavaScript Frameworks for developing (reactive Java-script driven) web applications.</w:t>
+      </w:r>
+    </w:p>
+    <w:p>
+      <w:pPr>
+        <w:ind w:left="720"/>
+        <w:rPr>
+          <w:sz w:val="24"/>
+          <w:szCs w:val="24"/>
+        </w:rPr>
+      </w:pPr>
+      <w:r>
+        <w:rPr>
+          <w:sz w:val="24"/>
+          <w:szCs w:val="24"/>
+        </w:rPr>
+        <w:t>They use TypeScript (a superset of JavaScript) which is used to develop web components that run under Ionic to generate reactive applications that can be hosted as Web Application or Mobile Application, which is the case in our requirements.</w:t>
+      </w:r>
+    </w:p>
+    <w:p>
+      <w:pPr>
+        <w:ind w:left="720"/>
+        <w:rPr>
+          <w:sz w:val="24"/>
+          <w:szCs w:val="24"/>
+        </w:rPr>
+      </w:pPr>
+      <w:r>
+        <w:rPr>
+          <w:sz w:val="24"/>
+          <w:szCs w:val="24"/>
+        </w:rPr>
+        <w:t>In this project, we will be using the Angular framework.</w:t>
+      </w:r>
+    </w:p>
+    <w:p>
+      <w:pPr>
+        <w:ind w:left="720"/>
+        <w:rPr>
+          <w:sz w:val="24"/>
+          <w:szCs w:val="24"/>
+        </w:rPr>
+      </w:pPr>
+    </w:p>
+    <w:p>
+      <w:pPr>
+        <w:numPr>
+          <w:ilvl w:val="0"/>
+          <w:numId w:val="6"/>
+        </w:numPr>
         <w:rPr>
           <w:b/>
           <w:sz w:val="28"/>
           <w:szCs w:val="28"/>
         </w:rPr>
-        <w:t>act:</w:t>
-      </w:r>
-    </w:p>
-    <w:p>
-      <w:pPr>
-        <w:ind w:left="720"/>
-        <w:rPr>
-          <w:sz w:val="24"/>
-          <w:szCs w:val="24"/>
-        </w:rPr>
-      </w:pPr>
-      <w:r>
-        <w:rPr>
-          <w:sz w:val="24"/>
-          <w:szCs w:val="24"/>
-        </w:rPr>
-        <w:t>They are examples for client-side JavaScript Frameworks for developing (reactive Java-script driven) web applications.</w:t>
-      </w:r>
-    </w:p>
-    <w:p>
-      <w:pPr>
-        <w:ind w:left="720"/>
-        <w:rPr>
-          <w:sz w:val="24"/>
-          <w:szCs w:val="24"/>
-        </w:rPr>
-      </w:pPr>
-      <w:r>
-        <w:rPr>
-          <w:sz w:val="24"/>
-          <w:szCs w:val="24"/>
-        </w:rPr>
-        <w:t>They use TypeScript (a superset of JavaScript) which is used to develop web components that run under Ionic to generate reactive app</w:t>
-      </w:r>
-      <w:r>
-        <w:rPr>
-          <w:sz w:val="24"/>
-          <w:szCs w:val="24"/>
-        </w:rPr>
-        <w:t>lications that can be hosted as Web Application or Mobile Application, which is the case in our requirements.</w:t>
-      </w:r>
-    </w:p>
-    <w:p>
-      <w:pPr>
-        <w:ind w:left="720"/>
-        <w:rPr>
-          <w:sz w:val="24"/>
-          <w:szCs w:val="24"/>
-        </w:rPr>
-      </w:pPr>
-      <w:r>
-        <w:rPr>
-          <w:sz w:val="24"/>
-          <w:szCs w:val="24"/>
-        </w:rPr>
-        <w:t>In this project, we will be using the Angular framework.</w:t>
-      </w:r>
-    </w:p>
-    <w:p>
-      <w:pPr>
-        <w:ind w:left="720"/>
-        <w:rPr>
-          <w:sz w:val="24"/>
-          <w:szCs w:val="24"/>
-        </w:rPr>
-      </w:pPr>
-    </w:p>
-    <w:p>
-      <w:pPr>
-        <w:numPr>
-          <w:ilvl w:val="0"/>
-          <w:numId w:val="6"/>
-        </w:numPr>
+      </w:pPr>
+      <w:r>
         <w:rPr>
           <w:b/>
           <w:sz w:val="28"/>
           <w:szCs w:val="28"/>
         </w:rPr>
-      </w:pPr>
-      <w:r>
-        <w:rPr>
-          <w:b/>
+        <w:t>Node:</w:t>
+      </w:r>
+    </w:p>
+    <w:p>
+      <w:pPr>
+        <w:ind w:left="720"/>
+        <w:jc w:val="both"/>
+        <w:rPr>
+          <w:sz w:val="24"/>
+          <w:szCs w:val="24"/>
+        </w:rPr>
+      </w:pPr>
+      <w:r>
+        <w:rPr>
+          <w:sz w:val="24"/>
+          <w:szCs w:val="24"/>
+        </w:rPr>
+        <w:t>Node.JS is a back-end</w:t>
+      </w:r>
+      <w:r>
+        <w:rPr>
+          <w:sz w:val="24"/>
+          <w:szCs w:val="24"/>
+          <w:highlight w:val="white"/>
+        </w:rPr>
+        <w:t xml:space="preserve"> JavaScript runtime environment. It is a required tool during our development environment setup. Furthermore, it is also a dependency package manager used by Ionic and Angular to install packages needed for libraries and third-party web components.</w:t>
+      </w:r>
+    </w:p>
+    <w:p>
+      <w:pPr>
+        <w:ind w:left="720"/>
+        <w:rPr>
           <w:sz w:val="28"/>
           <w:szCs w:val="28"/>
         </w:rPr>
-        <w:t>Node:</w:t>
-      </w:r>
-    </w:p>
-    <w:p>
-      <w:pPr>
-        <w:ind w:left="720"/>
-        <w:jc w:val="both"/>
-        <w:rPr>
-          <w:sz w:val="24"/>
-          <w:szCs w:val="24"/>
-        </w:rPr>
-      </w:pPr>
-      <w:r>
-        <w:rPr>
-          <w:sz w:val="24"/>
-          <w:szCs w:val="24"/>
-        </w:rPr>
-        <w:t>Node.JS is a back-end</w:t>
-      </w:r>
-      <w:r>
-        <w:rPr>
-          <w:sz w:val="24"/>
-          <w:szCs w:val="24"/>
-          <w:highlight w:val="white"/>
-        </w:rPr>
-        <w:t xml:space="preserve"> JavaScript runtime environment. It is a required tool during</w:t>
-      </w:r>
-      <w:r>
-        <w:rPr>
-          <w:sz w:val="24"/>
-          <w:szCs w:val="24"/>
-          <w:highlight w:val="white"/>
-        </w:rPr>
-        <w:t xml:space="preserve"> our development environment setup. Furthermore, it is also a dependency package manager used by Ionic and Angular to install packages needed for libraries and third-party web components.</w:t>
-      </w:r>
+      </w:pPr>
     </w:p>
     <w:p>
       <w:pPr>
@@ -5697,141 +6741,118 @@
     </w:p>
     <w:p>
       <w:pPr>
-        <w:ind w:left="720"/>
-        <w:rPr>
+        <w:rPr>
+          <w:b/>
           <w:sz w:val="28"/>
           <w:szCs w:val="28"/>
         </w:rPr>
       </w:pPr>
-    </w:p>
-    <w:p>
-      <w:pPr>
+      <w:r>
         <w:rPr>
           <w:b/>
           <w:sz w:val="28"/>
           <w:szCs w:val="28"/>
         </w:rPr>
-      </w:pPr>
-      <w:r>
+        <w:t>Libraries Advantages Discussion:</w:t>
+      </w:r>
+    </w:p>
+    <w:p>
+      <w:pPr>
+        <w:jc w:val="both"/>
+        <w:rPr>
+          <w:sz w:val="24"/>
+          <w:szCs w:val="24"/>
+        </w:rPr>
+      </w:pPr>
+      <w:r>
+        <w:rPr>
+          <w:sz w:val="24"/>
+          <w:szCs w:val="24"/>
+        </w:rPr>
+        <w:t>The reason behind our choice of libraries is that we can develop one code-base and use it via some Ionic tools “Capacitor” to build the project in the form of Web Application, or a native Mobile App that runs on both Android and IOS platforms.</w:t>
+      </w:r>
+    </w:p>
+    <w:p>
+      <w:pPr>
+        <w:jc w:val="both"/>
+        <w:rPr>
+          <w:sz w:val="24"/>
+          <w:szCs w:val="24"/>
+        </w:rPr>
+      </w:pPr>
+    </w:p>
+    <w:p>
+      <w:pPr>
+        <w:jc w:val="both"/>
+        <w:rPr>
+          <w:sz w:val="24"/>
+          <w:szCs w:val="24"/>
+        </w:rPr>
+      </w:pPr>
+      <w:r>
+        <w:rPr>
+          <w:sz w:val="24"/>
+          <w:szCs w:val="24"/>
+        </w:rPr>
+        <w:t>Another reason behind our choice is that Ionic is supported with lots of smart web components that have the ability to communicate with native hardware kernels of mobile systems. This will be helpful when we start developing functionalities that need GPS or any other hardware support.</w:t>
+      </w:r>
+    </w:p>
+    <w:p>
+      <w:pPr>
+        <w:rPr>
+          <w:sz w:val="24"/>
+          <w:szCs w:val="24"/>
+        </w:rPr>
+      </w:pPr>
+    </w:p>
+    <w:p>
+      <w:pPr>
+        <w:rPr>
+          <w:sz w:val="24"/>
+          <w:szCs w:val="24"/>
+        </w:rPr>
+      </w:pPr>
+    </w:p>
+    <w:p>
+      <w:pPr>
+        <w:rPr>
+          <w:sz w:val="24"/>
+          <w:szCs w:val="24"/>
+        </w:rPr>
+      </w:pPr>
+    </w:p>
+    <w:p>
+      <w:pPr>
+        <w:rPr>
+          <w:b/>
+          <w:sz w:val="24"/>
+          <w:szCs w:val="24"/>
+        </w:rPr>
+      </w:pPr>
+    </w:p>
+    <w:p>
+      <w:pPr>
+        <w:rPr>
+          <w:b/>
+          <w:sz w:val="24"/>
+          <w:szCs w:val="24"/>
+        </w:rPr>
+      </w:pPr>
+    </w:p>
+    <w:p>
+      <w:pPr>
         <w:rPr>
           <w:b/>
           <w:sz w:val="28"/>
           <w:szCs w:val="28"/>
         </w:rPr>
-        <w:t>Libraries Advantages Discussion:</w:t>
-      </w:r>
-    </w:p>
-    <w:p>
-      <w:pPr>
-        <w:jc w:val="both"/>
-        <w:rPr>
-          <w:sz w:val="24"/>
-          <w:szCs w:val="24"/>
-        </w:rPr>
-      </w:pPr>
-      <w:r>
-        <w:rPr>
-          <w:sz w:val="24"/>
-          <w:szCs w:val="24"/>
-        </w:rPr>
-        <w:t>The reason behind our choice of l</w:t>
-      </w:r>
-      <w:r>
-        <w:rPr>
-          <w:sz w:val="24"/>
-          <w:szCs w:val="24"/>
-        </w:rPr>
-        <w:t>ibraries is that we can develop one code-base and use it via some Ionic tools “Capacitor” to build the project in the form of Web Application, or a native Mobile App that runs on both Android and IOS platforms.</w:t>
-      </w:r>
-    </w:p>
-    <w:p>
-      <w:pPr>
-        <w:jc w:val="both"/>
-        <w:rPr>
-          <w:sz w:val="24"/>
-          <w:szCs w:val="24"/>
-        </w:rPr>
-      </w:pPr>
-    </w:p>
-    <w:p>
-      <w:pPr>
-        <w:jc w:val="both"/>
-        <w:rPr>
-          <w:sz w:val="24"/>
-          <w:szCs w:val="24"/>
-        </w:rPr>
-      </w:pPr>
-      <w:r>
-        <w:rPr>
-          <w:sz w:val="24"/>
-          <w:szCs w:val="24"/>
-        </w:rPr>
-        <w:t>Another reason behind our choice is that Ion</w:t>
-      </w:r>
-      <w:r>
-        <w:rPr>
-          <w:sz w:val="24"/>
-          <w:szCs w:val="24"/>
-        </w:rPr>
-        <w:t>ic is supported with lots of smart web components that have the ability to communicate with native hardware kernels of mobile systems. This will be helpful when we start developing functionalities that need GPS or any other hardware support.</w:t>
-      </w:r>
-    </w:p>
-    <w:p>
-      <w:pPr>
-        <w:rPr>
-          <w:sz w:val="24"/>
-          <w:szCs w:val="24"/>
-        </w:rPr>
-      </w:pPr>
-    </w:p>
-    <w:p>
-      <w:pPr>
-        <w:rPr>
-          <w:sz w:val="24"/>
-          <w:szCs w:val="24"/>
-        </w:rPr>
-      </w:pPr>
-    </w:p>
-    <w:p>
-      <w:pPr>
-        <w:rPr>
-          <w:sz w:val="24"/>
-          <w:szCs w:val="24"/>
-        </w:rPr>
-      </w:pPr>
-    </w:p>
-    <w:p>
-      <w:pPr>
-        <w:rPr>
-          <w:b/>
-          <w:sz w:val="24"/>
-          <w:szCs w:val="24"/>
-        </w:rPr>
-      </w:pPr>
-    </w:p>
-    <w:p>
-      <w:pPr>
-        <w:rPr>
-          <w:b/>
-          <w:sz w:val="24"/>
-          <w:szCs w:val="24"/>
-        </w:rPr>
-      </w:pPr>
-    </w:p>
-    <w:p>
-      <w:pPr>
+      </w:pPr>
+      <w:r>
         <w:rPr>
           <w:b/>
           <w:sz w:val="28"/>
           <w:szCs w:val="28"/>
         </w:rPr>
-      </w:pPr>
-      <w:r>
-        <w:rPr>
-          <w:b/>
-          <w:sz w:val="28"/>
-          <w:szCs w:val="28"/>
-        </w:rPr>
         <w:lastRenderedPageBreak/>
         <w:t>Database:</w:t>
       </w:r>
@@ -5851,61 +6872,25 @@
           <w:sz w:val="24"/>
           <w:szCs w:val="24"/>
         </w:rPr>
-        <w:t xml:space="preserve">For the requested </w:t>
-      </w:r>
-      <w:proofErr w:type="spellStart"/>
-      <w:r>
+        <w:t>For the requested Covid-Tracker system, we need a database to persist all needed data.</w:t>
+      </w:r>
+    </w:p>
+    <w:p>
+      <w:pPr>
+        <w:jc w:val="both"/>
         <w:rPr>
           <w:color w:val="1D1C1D"/>
           <w:sz w:val="24"/>
           <w:szCs w:val="24"/>
         </w:rPr>
-        <w:t>Covid</w:t>
-      </w:r>
-      <w:proofErr w:type="spellEnd"/>
+      </w:pPr>
       <w:r>
         <w:rPr>
           <w:color w:val="1D1C1D"/>
           <w:sz w:val="24"/>
           <w:szCs w:val="24"/>
         </w:rPr>
-        <w:t>-Tracker system, we need a database to persist all needed data.</w:t>
-      </w:r>
-    </w:p>
-    <w:p>
-      <w:pPr>
-        <w:jc w:val="both"/>
-        <w:rPr>
-          <w:color w:val="1D1C1D"/>
-          <w:sz w:val="24"/>
-          <w:szCs w:val="24"/>
-        </w:rPr>
-      </w:pPr>
-      <w:r>
-        <w:rPr>
-          <w:color w:val="1D1C1D"/>
-          <w:sz w:val="24"/>
-          <w:szCs w:val="24"/>
-        </w:rPr>
-        <w:t xml:space="preserve">We started implementing our </w:t>
-      </w:r>
-      <w:proofErr w:type="spellStart"/>
-      <w:r>
-        <w:rPr>
-          <w:color w:val="1D1C1D"/>
-          <w:sz w:val="24"/>
-          <w:szCs w:val="24"/>
-        </w:rPr>
-        <w:t>datastore</w:t>
-      </w:r>
-      <w:proofErr w:type="spellEnd"/>
-      <w:r>
-        <w:rPr>
-          <w:color w:val="1D1C1D"/>
-          <w:sz w:val="24"/>
-          <w:szCs w:val="24"/>
-        </w:rPr>
-        <w:t xml:space="preserve"> in </w:t>
+        <w:t xml:space="preserve">We started implementing our datastore in </w:t>
       </w:r>
       <w:r>
         <w:rPr>
@@ -5923,20 +6908,40 @@
           <w:sz w:val="24"/>
           <w:szCs w:val="24"/>
         </w:rPr>
-        <w:t xml:space="preserve"> Database Management System. We decided to deploy our data-store in a cloud infrastructure to support some non-f</w:t>
-      </w:r>
-      <w:r>
+        <w:t xml:space="preserve"> Database Management System. We decided to deploy our data-store in a cloud infrastructure to support some non-functional requirements including:</w:t>
+      </w:r>
+    </w:p>
+    <w:p>
+      <w:pPr>
+        <w:ind w:left="720"/>
         <w:rPr>
           <w:color w:val="1D1C1D"/>
           <w:sz w:val="24"/>
           <w:szCs w:val="24"/>
         </w:rPr>
-        <w:t>unctional requirements including:</w:t>
+      </w:pPr>
+      <w:r>
+        <w:rPr>
+          <w:b/>
+          <w:color w:val="1D1C1D"/>
+          <w:sz w:val="24"/>
+          <w:szCs w:val="24"/>
+        </w:rPr>
+        <w:t>1. Availability:</w:t>
+      </w:r>
+      <w:r>
+        <w:rPr>
+          <w:color w:val="1D1C1D"/>
+          <w:sz w:val="24"/>
+          <w:szCs w:val="24"/>
+        </w:rPr>
+        <w:t xml:space="preserve"> The database will be a central data-store that is accessible by our dev-team.</w:t>
       </w:r>
     </w:p>
     <w:p>
       <w:pPr>
         <w:ind w:left="720"/>
+        <w:jc w:val="both"/>
         <w:rPr>
           <w:color w:val="1D1C1D"/>
           <w:sz w:val="24"/>
@@ -5950,7 +6955,7 @@
           <w:sz w:val="24"/>
           <w:szCs w:val="24"/>
         </w:rPr>
-        <w:t>1. Availability:</w:t>
+        <w:t>2. Scalability:</w:t>
       </w:r>
       <w:r>
         <w:rPr>
@@ -5958,13 +6963,12 @@
           <w:sz w:val="24"/>
           <w:szCs w:val="24"/>
         </w:rPr>
-        <w:t xml:space="preserve"> The database will be a central data-store that is accessible by our dev-team.</w:t>
+        <w:t xml:space="preserve"> The database can be replicated on several servers to accommodate a high number of system users.</w:t>
       </w:r>
     </w:p>
     <w:p>
       <w:pPr>
         <w:ind w:left="720"/>
-        <w:jc w:val="both"/>
         <w:rPr>
           <w:color w:val="1D1C1D"/>
           <w:sz w:val="24"/>
@@ -5978,7 +6982,7 @@
           <w:sz w:val="24"/>
           <w:szCs w:val="24"/>
         </w:rPr>
-        <w:t>2. Scalability:</w:t>
+        <w:t>3. Developing and Testing:</w:t>
       </w:r>
       <w:r>
         <w:rPr>
@@ -5986,52 +6990,7 @@
           <w:sz w:val="24"/>
           <w:szCs w:val="24"/>
         </w:rPr>
-        <w:t xml:space="preserve"> The database can be replicated on several servers to accommodate a high number of system users.</w:t>
-      </w:r>
-    </w:p>
-    <w:p>
-      <w:pPr>
-        <w:ind w:left="720"/>
-        <w:rPr>
-          <w:color w:val="1D1C1D"/>
-          <w:sz w:val="24"/>
-          <w:szCs w:val="24"/>
-        </w:rPr>
-      </w:pPr>
-      <w:r>
-        <w:rPr>
-          <w:b/>
-          <w:color w:val="1D1C1D"/>
-          <w:sz w:val="24"/>
-          <w:szCs w:val="24"/>
-        </w:rPr>
-        <w:t>3. Developing and Testing:</w:t>
-      </w:r>
-      <w:r>
-        <w:rPr>
-          <w:color w:val="1D1C1D"/>
-          <w:sz w:val="24"/>
-          <w:szCs w:val="24"/>
-        </w:rPr>
-        <w:t xml:space="preserve"> It can be our centralised and consistent </w:t>
-      </w:r>
-      <w:proofErr w:type="spellStart"/>
-      <w:r>
-        <w:rPr>
-          <w:color w:val="1D1C1D"/>
-          <w:sz w:val="24"/>
-          <w:szCs w:val="24"/>
-        </w:rPr>
-        <w:t>datastore</w:t>
-      </w:r>
-      <w:proofErr w:type="spellEnd"/>
-      <w:r>
-        <w:rPr>
-          <w:color w:val="1D1C1D"/>
-          <w:sz w:val="24"/>
-          <w:szCs w:val="24"/>
-        </w:rPr>
-        <w:t xml:space="preserve"> to work on during development.</w:t>
+        <w:t xml:space="preserve"> It can be our centralised and consistent datastore to work on during development.</w:t>
       </w:r>
     </w:p>
     <w:p>
@@ -6115,7 +7074,7 @@
         </w:rPr>
         <w:tab/>
       </w:r>
-      <w:hyperlink r:id="rId16">
+      <w:hyperlink r:id="rId17">
         <w:r>
           <w:rPr>
             <w:color w:val="1155CC"/>
@@ -6229,65 +7188,49 @@
           <w:szCs w:val="24"/>
         </w:rPr>
         <w:tab/>
-      </w:r>
-      <w:proofErr w:type="spellStart"/>
-      <w:r>
+        <w:t>databaseadmin@concordia-database-server</w:t>
+      </w:r>
+    </w:p>
+    <w:p>
+      <w:pPr>
         <w:rPr>
           <w:color w:val="1D1C1D"/>
           <w:sz w:val="24"/>
           <w:szCs w:val="24"/>
         </w:rPr>
-        <w:t>databaseadmin@concordia-database-server</w:t>
-      </w:r>
-      <w:proofErr w:type="spellEnd"/>
-    </w:p>
-    <w:p>
-      <w:pPr>
+      </w:pPr>
+      <w:r>
         <w:rPr>
           <w:color w:val="1D1C1D"/>
           <w:sz w:val="24"/>
           <w:szCs w:val="24"/>
         </w:rPr>
-      </w:pPr>
-      <w:r>
-        <w:rPr>
+        <w:tab/>
+      </w:r>
+      <w:r>
+        <w:rPr>
+          <w:b/>
           <w:color w:val="1D1C1D"/>
           <w:sz w:val="24"/>
           <w:szCs w:val="24"/>
         </w:rPr>
+        <w:t>Password:</w:t>
+      </w:r>
+      <w:r>
+        <w:rPr>
+          <w:color w:val="1D1C1D"/>
+          <w:sz w:val="24"/>
+          <w:szCs w:val="24"/>
+        </w:rPr>
         <w:tab/>
       </w:r>
       <w:r>
         <w:rPr>
-          <w:b/>
           <w:color w:val="1D1C1D"/>
           <w:sz w:val="24"/>
           <w:szCs w:val="24"/>
         </w:rPr>
-        <w:t>Password:</w:t>
-      </w:r>
-      <w:r>
-        <w:rPr>
-          <w:color w:val="1D1C1D"/>
-          <w:sz w:val="24"/>
-          <w:szCs w:val="24"/>
-        </w:rPr>
         <w:tab/>
-      </w:r>
-      <w:r>
-        <w:rPr>
-          <w:color w:val="1D1C1D"/>
-          <w:sz w:val="24"/>
-          <w:szCs w:val="24"/>
-        </w:rPr>
-        <w:tab/>
-      </w:r>
-      <w:r>
-        <w:rPr>
-          <w:color w:val="1D1C1D"/>
-          <w:sz w:val="24"/>
-          <w:szCs w:val="24"/>
-        </w:rPr>
         <w:t xml:space="preserve">    </w:t>
       </w:r>
       <w:r>
@@ -6323,17 +7266,8 @@
           <w:szCs w:val="24"/>
         </w:rPr>
         <w:tab/>
-      </w:r>
-      <w:proofErr w:type="spellStart"/>
-      <w:r>
-        <w:rPr>
-          <w:color w:val="1D1C1D"/>
-          <w:sz w:val="24"/>
-          <w:szCs w:val="24"/>
-        </w:rPr>
         <w:t>CovidTrackingDatabase</w:t>
       </w:r>
-      <w:proofErr w:type="spellEnd"/>
     </w:p>
     <w:p>
       <w:pPr>
@@ -6359,140 +7293,52 @@
           <w:szCs w:val="28"/>
         </w:rPr>
       </w:pPr>
-      <w:proofErr w:type="spellStart"/>
       <w:r>
         <w:rPr>
           <w:b/>
           <w:sz w:val="28"/>
           <w:szCs w:val="28"/>
         </w:rPr>
-        <w:t>TypeORM</w:t>
-      </w:r>
-      <w:proofErr w:type="spellEnd"/>
-      <w:r>
-        <w:rPr>
-          <w:b/>
-          <w:sz w:val="28"/>
-          <w:szCs w:val="28"/>
-        </w:rPr>
-        <w:t>:</w:t>
-      </w:r>
-    </w:p>
-    <w:p>
-      <w:pPr>
-        <w:jc w:val="both"/>
-      </w:pPr>
-      <w:proofErr w:type="spellStart"/>
-      <w:r>
-        <w:t>TypeORM</w:t>
-      </w:r>
-      <w:proofErr w:type="spellEnd"/>
-      <w:r>
-        <w:t xml:space="preserve"> is a TypeScript ORM (Object-Relational Mapper) library that makes it easy to link our TypeScript application up to a relational database </w:t>
-      </w:r>
-      <w:proofErr w:type="spellStart"/>
-      <w:r>
-        <w:t>database</w:t>
-      </w:r>
-      <w:proofErr w:type="spellEnd"/>
-      <w:r>
-        <w:t xml:space="preserve">. </w:t>
-      </w:r>
-    </w:p>
-    <w:p>
-      <w:pPr>
-        <w:jc w:val="both"/>
-      </w:pPr>
-      <w:proofErr w:type="spellStart"/>
-      <w:r>
-        <w:t>TypeORM</w:t>
-      </w:r>
-      <w:proofErr w:type="spellEnd"/>
-      <w:r>
-        <w:t xml:space="preserve"> s</w:t>
-      </w:r>
-      <w:r>
-        <w:t xml:space="preserve">upports MySQL, </w:t>
-      </w:r>
-      <w:proofErr w:type="spellStart"/>
-      <w:r>
-        <w:t>SQlite</w:t>
-      </w:r>
-      <w:proofErr w:type="spellEnd"/>
-      <w:r>
-        <w:t xml:space="preserve">, </w:t>
-      </w:r>
-      <w:proofErr w:type="spellStart"/>
-      <w:r>
-        <w:t>Postgres</w:t>
-      </w:r>
-      <w:proofErr w:type="spellEnd"/>
-      <w:r>
-        <w:t>, MS SQL Server, and a host of other traditional options.</w:t>
-      </w:r>
-    </w:p>
-    <w:p>
-      <w:pPr>
-        <w:jc w:val="both"/>
-      </w:pPr>
-      <w:proofErr w:type="spellStart"/>
-      <w:r>
-        <w:t>TypeORM</w:t>
-      </w:r>
-      <w:proofErr w:type="spellEnd"/>
-      <w:r>
-        <w:t xml:space="preserve"> is can run in </w:t>
-      </w:r>
-      <w:proofErr w:type="spellStart"/>
-      <w:r>
-        <w:t>NodeJS</w:t>
-      </w:r>
-      <w:proofErr w:type="spellEnd"/>
-      <w:r>
-        <w:t xml:space="preserve">, Browser, Cordova, </w:t>
-      </w:r>
-      <w:proofErr w:type="spellStart"/>
-      <w:r>
-        <w:t>PhoneGap</w:t>
-      </w:r>
-      <w:proofErr w:type="spellEnd"/>
-      <w:r>
-        <w:t xml:space="preserve">, Ionic, React Native, </w:t>
-      </w:r>
-      <w:proofErr w:type="spellStart"/>
-      <w:r>
-        <w:t>NativeScript</w:t>
-      </w:r>
-      <w:proofErr w:type="spellEnd"/>
-      <w:r>
-        <w:t>, Expo, and Electron platforms and can be used with TypeScript and JavaScrip</w:t>
-      </w:r>
-      <w:r>
-        <w:t>t (ES5, ES6, ES7, ES8).</w:t>
-      </w:r>
-    </w:p>
-    <w:p/>
-    <w:p>
-      <w:pPr>
-        <w:rPr>
-          <w:b/>
-        </w:rPr>
-      </w:pPr>
-      <w:proofErr w:type="spellStart"/>
-      <w:r>
-        <w:rPr>
-          <w:sz w:val="24"/>
-          <w:szCs w:val="24"/>
-        </w:rPr>
-        <w:t>TypeORM</w:t>
-      </w:r>
-      <w:proofErr w:type="spellEnd"/>
-      <w:r>
-        <w:rPr>
-          <w:sz w:val="24"/>
-          <w:szCs w:val="24"/>
-        </w:rPr>
-        <w:t xml:space="preserve"> Installation using Node:</w:t>
+        <w:t>TypeORM:</w:t>
+      </w:r>
+    </w:p>
+    <w:p>
+      <w:pPr>
+        <w:jc w:val="both"/>
+      </w:pPr>
+      <w:r>
+        <w:t xml:space="preserve">TypeORM is a TypeScript ORM (Object-Relational Mapper) library that makes it easy to link our TypeScript application up to a relational database database. </w:t>
+      </w:r>
+    </w:p>
+    <w:p>
+      <w:pPr>
+        <w:jc w:val="both"/>
+      </w:pPr>
+      <w:r>
+        <w:t>TypeORM supports MySQL, SQlite, Postgres, MS SQL Server, and a host of other traditional options.</w:t>
+      </w:r>
+    </w:p>
+    <w:p>
+      <w:pPr>
+        <w:jc w:val="both"/>
+      </w:pPr>
+      <w:r>
+        <w:t>TypeORM is can run in NodeJS, Browser, Cordova, PhoneGap, Ionic, React Native, NativeScript, Expo, and Electron platforms and can be used with TypeScript and JavaScript (ES5, ES6, ES7, ES8).</w:t>
+      </w:r>
+    </w:p>
+    <w:p/>
+    <w:p>
+      <w:pPr>
+        <w:rPr>
+          <w:b/>
+        </w:rPr>
+      </w:pPr>
+      <w:r>
+        <w:rPr>
+          <w:sz w:val="24"/>
+          <w:szCs w:val="24"/>
+        </w:rPr>
+        <w:t>TypeORM Installation using Node:</w:t>
       </w:r>
       <w:r>
         <w:tab/>
@@ -6504,16 +7350,8 @@
         <w:rPr>
           <w:b/>
         </w:rPr>
-        <w:t xml:space="preserve">npm install </w:t>
-      </w:r>
-      <w:proofErr w:type="spellStart"/>
-      <w:r>
-        <w:rPr>
-          <w:b/>
-        </w:rPr>
-        <w:t>typeorm</w:t>
-      </w:r>
-      <w:proofErr w:type="spellEnd"/>
+        <w:t>npm install typeorm</w:t>
+      </w:r>
     </w:p>
     <w:p>
       <w:pPr>
@@ -6718,25 +7556,7 @@
           <w:szCs w:val="24"/>
         </w:rPr>
         <w:tab/>
-        <w:t>@</w:t>
-      </w:r>
-      <w:proofErr w:type="spellStart"/>
-      <w:r>
-        <w:rPr>
-          <w:color w:val="333333"/>
-          <w:sz w:val="24"/>
-          <w:szCs w:val="24"/>
-        </w:rPr>
-        <w:t>SourceCode</w:t>
-      </w:r>
-      <w:proofErr w:type="spellEnd"/>
-      <w:r>
-        <w:rPr>
-          <w:color w:val="333333"/>
-          <w:sz w:val="24"/>
-          <w:szCs w:val="24"/>
-        </w:rPr>
-        <w:t xml:space="preserve">: folder: </w:t>
+        <w:t xml:space="preserve">@SourceCode: folder: </w:t>
       </w:r>
       <w:r>
         <w:rPr>
@@ -6749,8 +7569,8 @@
       </w:r>
     </w:p>
     <w:sectPr>
-      <w:footerReference w:type="default" r:id="rId17"/>
-      <w:footerReference w:type="first" r:id="rId18"/>
+      <w:footerReference w:type="default" r:id="rId18"/>
+      <w:footerReference w:type="first" r:id="rId19"/>
       <w:pgSz w:w="11909" w:h="16834"/>
       <w:pgMar w:top="1440" w:right="1440" w:bottom="1440" w:left="1440" w:header="720" w:footer="720" w:gutter="0"/>
       <w:pgNumType w:start="1"/>
@@ -6807,16 +7627,8 @@
         <w:rPr>
           <w:color w:val="000000"/>
         </w:rPr>
-        <w:t xml:space="preserve">I needed to cover all aspects as possible to cover </w:t>
-      </w:r>
-      <w:proofErr w:type="spellStart"/>
-      <w:r>
-        <w:rPr>
-          <w:color w:val="000000"/>
-        </w:rPr>
-        <w:t>reqs</w:t>
-      </w:r>
-      <w:proofErr w:type="spellEnd"/>
+        <w:t>I needed to cover all aspects as possible to cover reqs</w:t>
+      </w:r>
     </w:p>
   </w:comment>
   <w:comment w:id="3" w:author="Rawad Alaryan" w:date="2022-01-28T01:52:00Z" w:initials="">
@@ -6861,21 +7673,7 @@
         <w:rPr>
           <w:color w:val="000000"/>
         </w:rPr>
-        <w:t xml:space="preserve">So I wanted to make sure that the diagram is covering all possible </w:t>
-      </w:r>
-      <w:proofErr w:type="spellStart"/>
-      <w:r>
-        <w:rPr>
-          <w:color w:val="000000"/>
-        </w:rPr>
-        <w:t>reqs</w:t>
-      </w:r>
-      <w:proofErr w:type="spellEnd"/>
-      <w:r>
-        <w:rPr>
-          <w:color w:val="000000"/>
-        </w:rPr>
-        <w:t xml:space="preserve"> for now.</w:t>
+        <w:t>So I wanted to make sure that the diagram is covering all possible reqs for now.</w:t>
       </w:r>
     </w:p>
   </w:comment>
@@ -6956,7 +7754,7 @@
         <w:sz w:val="24"/>
         <w:szCs w:val="24"/>
       </w:rPr>
-      <w:t>17</w:t>
+      <w:t>4</w:t>
     </w:r>
     <w:r>
       <w:rPr>
@@ -7819,6 +8617,14 @@
     <w:abstractNumId w:val="1"/>
   </w:num>
 </w:numbering>
+</file>
+
+<file path=word/people.xml><?xml version="1.0" encoding="utf-8"?>
+<w15:people xmlns:wpc="http://schemas.microsoft.com/office/word/2010/wordprocessingCanvas" xmlns:cx="http://schemas.microsoft.com/office/drawing/2014/chartex" xmlns:cx1="http://schemas.microsoft.com/office/drawing/2015/9/8/chartex" xmlns:mc="http://schemas.openxmlformats.org/markup-compatibility/2006" xmlns:o="urn:schemas-microsoft-com:office:office" xmlns:r="http://schemas.openxmlformats.org/officeDocument/2006/relationships" xmlns:m="http://schemas.openxmlformats.org/officeDocument/2006/math" xmlns:v="urn:schemas-microsoft-com:vml" xmlns:wp14="http://schemas.microsoft.com/office/word/2010/wordprocessingDrawing" xmlns:wp="http://schemas.openxmlformats.org/drawingml/2006/wordprocessingDrawing" xmlns:w10="urn:schemas-microsoft-com:office:word" xmlns:w="http://schemas.openxmlformats.org/wordprocessingml/2006/main" xmlns:w14="http://schemas.microsoft.com/office/word/2010/wordml" xmlns:w15="http://schemas.microsoft.com/office/word/2012/wordml" xmlns:w16se="http://schemas.microsoft.com/office/word/2015/wordml/symex" xmlns:wpg="http://schemas.microsoft.com/office/word/2010/wordprocessingGroup" xmlns:wpi="http://schemas.microsoft.com/office/word/2010/wordprocessingInk" xmlns:wne="http://schemas.microsoft.com/office/word/2006/wordml" xmlns:wps="http://schemas.microsoft.com/office/word/2010/wordprocessingShape" mc:Ignorable="w14 w15 w16se wp14">
+  <w15:person w15:author="Rawad Alaryan">
+    <w15:presenceInfo w15:providerId="Windows Live" w15:userId="dda3109f40624b72"/>
+  </w15:person>
+</w15:people>
 </file>
 
 <file path=word/styles.xml><?xml version="1.0" encoding="utf-8"?>

</xml_diff>